<commit_message>
switched from school repo
</commit_message>
<xml_diff>
--- a/public/FEU1reporttemplate_projexam1.docx
+++ b/public/FEU1reporttemplate_projexam1.docx
@@ -1,15 +1,21 @@
 
 <file path=word/document.xml><?xml version="1.0" encoding="utf-8"?>
-<w:document xmlns:wpc="http://schemas.microsoft.com/office/word/2010/wordprocessingCanvas" xmlns:mc="http://schemas.openxmlformats.org/markup-compatibility/2006" xmlns:o="urn:schemas-microsoft-com:office:office" xmlns:r="http://schemas.openxmlformats.org/officeDocument/2006/relationships" xmlns:m="http://schemas.openxmlformats.org/officeDocument/2006/math" xmlns:v="urn:schemas-microsoft-com:vml" xmlns:wp14="http://schemas.microsoft.com/office/word/2010/wordprocessingDrawing" xmlns:wp="http://schemas.openxmlformats.org/drawingml/2006/wordprocessingDrawing" xmlns:w10="urn:schemas-microsoft-com:office:word" xmlns:w="http://schemas.openxmlformats.org/wordprocessingml/2006/main" xmlns:w14="http://schemas.microsoft.com/office/word/2010/wordml" xmlns:w15="http://schemas.microsoft.com/office/word/2012/wordml" xmlns:wpg="http://schemas.microsoft.com/office/word/2010/wordprocessingGroup" xmlns:wpi="http://schemas.microsoft.com/office/word/2010/wordprocessingInk" xmlns:wne="http://schemas.microsoft.com/office/word/2006/wordml" xmlns:wps="http://schemas.microsoft.com/office/word/2010/wordprocessingShape" mc:Ignorable="w14 w15 wp14">
+<w:document xmlns:wpc="http://schemas.microsoft.com/office/word/2010/wordprocessingCanvas" xmlns:cx="http://schemas.microsoft.com/office/drawing/2014/chartex" xmlns:cx1="http://schemas.microsoft.com/office/drawing/2015/9/8/chartex" xmlns:cx2="http://schemas.microsoft.com/office/drawing/2015/10/21/chartex" xmlns:cx3="http://schemas.microsoft.com/office/drawing/2016/5/9/chartex" xmlns:cx4="http://schemas.microsoft.com/office/drawing/2016/5/10/chartex" xmlns:cx5="http://schemas.microsoft.com/office/drawing/2016/5/11/chartex" xmlns:cx6="http://schemas.microsoft.com/office/drawing/2016/5/12/chartex" xmlns:cx7="http://schemas.microsoft.com/office/drawing/2016/5/13/chartex" xmlns:cx8="http://schemas.microsoft.com/office/drawing/2016/5/14/chartex" xmlns:mc="http://schemas.openxmlformats.org/markup-compatibility/2006" xmlns:aink="http://schemas.microsoft.com/office/drawing/2016/ink" xmlns:am3d="http://schemas.microsoft.com/office/drawing/2017/model3d" xmlns:o="urn:schemas-microsoft-com:office:office" xmlns:oel="http://schemas.microsoft.com/office/2019/extlst" xmlns:r="http://schemas.openxmlformats.org/officeDocument/2006/relationships" xmlns:m="http://schemas.openxmlformats.org/officeDocument/2006/math" xmlns:v="urn:schemas-microsoft-com:vml" xmlns:wp14="http://schemas.microsoft.com/office/word/2010/wordprocessingDrawing" xmlns:wp="http://schemas.openxmlformats.org/drawingml/2006/wordprocessingDrawing" xmlns:w10="urn:schemas-microsoft-com:office:word" xmlns:w="http://schemas.openxmlformats.org/wordprocessingml/2006/main" xmlns:w14="http://schemas.microsoft.com/office/word/2010/wordml" xmlns:w15="http://schemas.microsoft.com/office/word/2012/wordml" xmlns:w16cex="http://schemas.microsoft.com/office/word/2018/wordml/cex" xmlns:w16cid="http://schemas.microsoft.com/office/word/2016/wordml/cid" xmlns:w16="http://schemas.microsoft.com/office/word/2018/wordml" xmlns:w16du="http://schemas.microsoft.com/office/word/2023/wordml/word16du" xmlns:w16sdtdh="http://schemas.microsoft.com/office/word/2020/wordml/sdtdatahash" xmlns:w16se="http://schemas.microsoft.com/office/word/2015/wordml/symex" xmlns:wpg="http://schemas.microsoft.com/office/word/2010/wordprocessingGroup" xmlns:wpi="http://schemas.microsoft.com/office/word/2010/wordprocessingInk" xmlns:wne="http://schemas.microsoft.com/office/word/2006/wordml" xmlns:wps="http://schemas.microsoft.com/office/word/2010/wordprocessingShape" mc:Ignorable="w14 w15 w16se w16cid w16 w16cex w16sdtdh wp14">
   <w:body>
     <w:p>
+      <w:pPr>
+        <w:rPr>
+          <w:b/>
+          <w:bCs/>
+        </w:rPr>
+      </w:pPr>
       <w:r>
         <w:rPr>
           <w:noProof/>
           <w:lang w:val="en-US"/>
         </w:rPr>
         <w:drawing>
-          <wp:anchor distT="0" distB="0" distL="114300" distR="114300" simplePos="0" relativeHeight="251660288" behindDoc="1" locked="0" layoutInCell="1" allowOverlap="1">
+          <wp:anchor distT="0" distB="0" distL="114300" distR="114300" simplePos="0" relativeHeight="251660288" behindDoc="1" locked="0" layoutInCell="1" allowOverlap="1" wp14:anchorId="3D38920D" wp14:editId="3E47CDDF">
             <wp:simplePos x="0" y="0"/>
             <wp:positionH relativeFrom="margin">
               <wp:posOffset>-1060450</wp:posOffset>
@@ -83,7 +89,7 @@
     </w:p>
     <w:p>
       <w:pPr>
-        <w:pStyle w:val="Heading1"/>
+        <w:pStyle w:val="Overskrift1"/>
         <w:jc w:val="center"/>
         <w:rPr>
           <w:sz w:val="72"/>
@@ -104,8 +110,6 @@
         </w:rPr>
         <w:t xml:space="preserve"> Exam</w:t>
       </w:r>
-      <w:bookmarkStart w:id="0" w:name="_GoBack"/>
-      <w:bookmarkEnd w:id="0"/>
       <w:r>
         <w:rPr>
           <w:sz w:val="72"/>
@@ -158,16 +162,24 @@
           <w:szCs w:val="56"/>
         </w:rPr>
       </w:pPr>
-    </w:p>
-    <w:p>
-      <w:pPr>
-        <w:spacing w:line="276" w:lineRule="auto"/>
-        <w:jc w:val="center"/>
+      <w:r>
         <w:rPr>
           <w:rFonts w:ascii="Helvetica Neue Thin" w:hAnsi="Helvetica Neue Thin"/>
           <w:sz w:val="56"/>
           <w:szCs w:val="56"/>
         </w:rPr>
+        <w:t>Jean Christoffer Dahl</w:t>
+      </w:r>
+    </w:p>
+    <w:p>
+      <w:pPr>
+        <w:spacing w:line="276" w:lineRule="auto"/>
+        <w:jc w:val="center"/>
+        <w:rPr>
+          <w:rFonts w:ascii="Helvetica Neue Thin" w:hAnsi="Helvetica Neue Thin"/>
+          <w:sz w:val="56"/>
+          <w:szCs w:val="56"/>
+        </w:rPr>
       </w:pPr>
       <w:r>
         <w:rPr>
@@ -178,7 +190,7 @@
           <w:lang w:val="en-US"/>
         </w:rPr>
         <w:drawing>
-          <wp:anchor distT="0" distB="0" distL="114300" distR="114300" simplePos="0" relativeHeight="251659264" behindDoc="1" locked="0" layoutInCell="1" allowOverlap="1">
+          <wp:anchor distT="0" distB="0" distL="114300" distR="114300" simplePos="0" relativeHeight="251659264" behindDoc="1" locked="0" layoutInCell="1" allowOverlap="1" wp14:anchorId="63B1B2FC" wp14:editId="332C589F">
             <wp:simplePos x="0" y="0"/>
             <wp:positionH relativeFrom="column">
               <wp:posOffset>-914400</wp:posOffset>
@@ -246,27 +258,45 @@
           <w:szCs w:val="72"/>
         </w:rPr>
       </w:pPr>
-    </w:p>
-    <w:p>
-      <w:pPr>
-        <w:jc w:val="center"/>
+      <w:r>
         <w:rPr>
           <w:rFonts w:ascii="Helvetica Neue Thin" w:hAnsi="Helvetica Neue Thin"/>
           <w:noProof/>
           <w:sz w:val="72"/>
           <w:szCs w:val="72"/>
         </w:rPr>
-      </w:pPr>
-    </w:p>
-    <w:p>
-      <w:pPr>
-        <w:jc w:val="center"/>
+        <w:t>1</w:t>
+      </w:r>
+      <w:r>
         <w:rPr>
           <w:rFonts w:ascii="Helvetica Neue Thin" w:hAnsi="Helvetica Neue Thin"/>
           <w:noProof/>
           <w:sz w:val="72"/>
           <w:szCs w:val="72"/>
         </w:rPr>
+        <w:t>225</w:t>
+      </w:r>
+    </w:p>
+    <w:p>
+      <w:pPr>
+        <w:jc w:val="center"/>
+        <w:rPr>
+          <w:rFonts w:ascii="Helvetica Neue Thin" w:hAnsi="Helvetica Neue Thin"/>
+          <w:noProof/>
+          <w:sz w:val="72"/>
+          <w:szCs w:val="72"/>
+        </w:rPr>
+      </w:pPr>
+    </w:p>
+    <w:p>
+      <w:pPr>
+        <w:jc w:val="center"/>
+        <w:rPr>
+          <w:rFonts w:ascii="Helvetica Neue Thin" w:hAnsi="Helvetica Neue Thin"/>
+          <w:noProof/>
+          <w:sz w:val="72"/>
+          <w:szCs w:val="72"/>
+        </w:rPr>
       </w:pPr>
     </w:p>
     <w:p>
@@ -281,7 +311,27 @@
     </w:p>
     <w:p>
       <w:pPr>
-        <w:pStyle w:val="Heading2"/>
+        <w:rPr>
+          <w:rFonts w:ascii="Helvetica Neue" w:hAnsi="Helvetica Neue"/>
+          <w:noProof/>
+          <w:sz w:val="44"/>
+          <w:szCs w:val="44"/>
+        </w:rPr>
+      </w:pPr>
+    </w:p>
+    <w:p>
+      <w:pPr>
+        <w:rPr>
+          <w:rFonts w:ascii="Helvetica Neue" w:hAnsi="Helvetica Neue"/>
+          <w:noProof/>
+          <w:sz w:val="44"/>
+          <w:szCs w:val="44"/>
+        </w:rPr>
+      </w:pPr>
+    </w:p>
+    <w:p>
+      <w:pPr>
+        <w:pStyle w:val="Overskrift2"/>
       </w:pPr>
       <w:r>
         <w:lastRenderedPageBreak/>
@@ -290,7 +340,7 @@
     </w:p>
     <w:p>
       <w:pPr>
-        <w:pStyle w:val="Heading3"/>
+        <w:pStyle w:val="Overskrift3"/>
         <w:rPr>
           <w:b/>
           <w:color w:val="auto"/>
@@ -304,6 +354,728 @@
         <w:t>What went well on the project</w:t>
       </w:r>
     </w:p>
+    <w:p/>
+    <w:p>
+      <w:pPr>
+        <w:rPr>
+          <w:rFonts w:cstheme="minorHAnsi"/>
+          <w:noProof/>
+        </w:rPr>
+      </w:pPr>
+      <w:r>
+        <w:rPr>
+          <w:rFonts w:cstheme="minorHAnsi"/>
+          <w:noProof/>
+        </w:rPr>
+        <w:t xml:space="preserve">I conducted ectensive research by studying various blogs to find out how to make a enjoyable reading experience, particularly for blog posts with a lot of text. I drew inspiration from a </w:t>
+      </w:r>
+      <w:r>
+        <w:rPr>
+          <w:rFonts w:cstheme="minorHAnsi"/>
+          <w:noProof/>
+        </w:rPr>
+        <w:t xml:space="preserve">platform I activily use, “Medium”. From there I learned how they use a font size, line height, aligment to make a good reading experience. I noticed that on specific blog pages they use a bigger font, bigger line height. I applied this to my own blog which I think turned out really well and made the post easy to read amd enhanced the readability of the text. I went with “source sans pro”  similar to what Medium uses worked well. And Titanium for Headings as its thick, bold and captures the attention of the reader. </w:t>
+      </w:r>
+    </w:p>
+    <w:p>
+      <w:pPr>
+        <w:rPr>
+          <w:rFonts w:cstheme="minorHAnsi"/>
+          <w:noProof/>
+        </w:rPr>
+      </w:pPr>
+    </w:p>
+    <w:p>
+      <w:pPr>
+        <w:rPr>
+          <w:rFonts w:cstheme="minorHAnsi"/>
+          <w:noProof/>
+        </w:rPr>
+      </w:pPr>
+      <w:r>
+        <w:rPr>
+          <w:rFonts w:cstheme="minorHAnsi"/>
+          <w:noProof/>
+        </w:rPr>
+        <w:t xml:space="preserve">For the layout design I wanted to go with a more minimal design this time. Black and white and some gradients of white became the color theme. I wanted to let the images, line breaks, cta and text variants to make the page come alive and make up the design. I used “Midjourney”to create images which </w:t>
+      </w:r>
+      <w:r>
+        <w:rPr>
+          <w:rFonts w:cstheme="minorHAnsi"/>
+          <w:noProof/>
+        </w:rPr>
+        <w:t>was a fun, learning prompting to get the best visually appealing images was a fun learning experience.</w:t>
+      </w:r>
+    </w:p>
+    <w:p>
+      <w:pPr>
+        <w:rPr>
+          <w:rFonts w:cstheme="minorHAnsi"/>
+          <w:noProof/>
+        </w:rPr>
+      </w:pPr>
+    </w:p>
+    <w:p>
+      <w:pPr>
+        <w:rPr>
+          <w:rFonts w:cstheme="minorHAnsi"/>
+          <w:noProof/>
+        </w:rPr>
+      </w:pPr>
+      <w:r>
+        <w:rPr>
+          <w:rFonts w:cstheme="minorHAnsi"/>
+          <w:noProof/>
+        </w:rPr>
+        <w:t>The about page I choose to use some svg’s and animations to spice up the page. I’ve come to like a more engaging about page as i typcaly view it as a booring part of a website.</w:t>
+      </w:r>
+    </w:p>
+    <w:p>
+      <w:pPr>
+        <w:rPr>
+          <w:rFonts w:cstheme="minorHAnsi"/>
+          <w:noProof/>
+        </w:rPr>
+      </w:pPr>
+    </w:p>
+    <w:p>
+      <w:pPr>
+        <w:rPr>
+          <w:rFonts w:cstheme="minorHAnsi"/>
+          <w:noProof/>
+        </w:rPr>
+      </w:pPr>
+      <w:r>
+        <w:rPr>
+          <w:rFonts w:cstheme="minorHAnsi"/>
+          <w:noProof/>
+        </w:rPr>
+        <w:t xml:space="preserve">Choosing to go with electronic music, mainly House/Techno also made it fitt better to go with a minimalist design as that music culture is more minimalist style, in bouth sound and fashion. </w:t>
+      </w:r>
+      <w:r>
+        <w:rPr>
+          <w:rFonts w:cstheme="minorHAnsi"/>
+          <w:noProof/>
+        </w:rPr>
+        <w:t xml:space="preserve"> </w:t>
+      </w:r>
+    </w:p>
+    <w:p>
+      <w:pPr>
+        <w:rPr>
+          <w:rFonts w:cstheme="minorHAnsi"/>
+          <w:noProof/>
+        </w:rPr>
+      </w:pPr>
+    </w:p>
+    <w:p>
+      <w:pPr>
+        <w:pStyle w:val="Overskrift3"/>
+        <w:rPr>
+          <w:b/>
+          <w:color w:val="auto"/>
+        </w:rPr>
+      </w:pPr>
+      <w:r>
+        <w:rPr>
+          <w:b/>
+          <w:color w:val="auto"/>
+        </w:rPr>
+        <w:t>What</w:t>
+      </w:r>
+      <w:r>
+        <w:rPr>
+          <w:b/>
+          <w:color w:val="auto"/>
+        </w:rPr>
+        <w:t xml:space="preserve"> was difficult/</w:t>
+      </w:r>
+      <w:r>
+        <w:rPr>
+          <w:b/>
+          <w:color w:val="auto"/>
+        </w:rPr>
+        <w:t>didn’t go well on the project</w:t>
+      </w:r>
+    </w:p>
+    <w:p/>
+    <w:p>
+      <w:r>
+        <w:t xml:space="preserve">I’m a impatient person and not the best at focusing on tasks I don’t find very fun. I love coding and like to just code out a design I have in my head, which is not always the best solution. I created a rough sketch in Figma which I know is </w:t>
+      </w:r>
+      <w:r>
+        <w:t>an</w:t>
+      </w:r>
+      <w:r>
+        <w:t xml:space="preserve"> important part of the design process. I did change the design a couple of times. It would </w:t>
+      </w:r>
+      <w:r>
+        <w:t>make</w:t>
+      </w:r>
+      <w:r>
+        <w:t xml:space="preserve"> the process easier to just create the entire design first and be happy with it before coding. </w:t>
+      </w:r>
+    </w:p>
+    <w:p/>
+    <w:p>
+      <w:pPr>
+        <w:pStyle w:val="Overskrift3"/>
+        <w:rPr>
+          <w:b/>
+          <w:color w:val="auto"/>
+        </w:rPr>
+      </w:pPr>
+      <w:r>
+        <w:rPr>
+          <w:b/>
+          <w:color w:val="auto"/>
+        </w:rPr>
+        <w:t>What would you do differently next time</w:t>
+      </w:r>
+    </w:p>
+    <w:p>
+      <w:pPr>
+        <w:rPr>
+          <w:noProof/>
+        </w:rPr>
+      </w:pPr>
+    </w:p>
+    <w:p>
+      <w:pPr>
+        <w:rPr>
+          <w:rFonts w:cstheme="minorHAnsi"/>
+          <w:noProof/>
+        </w:rPr>
+      </w:pPr>
+      <w:r>
+        <w:rPr>
+          <w:rFonts w:cstheme="minorHAnsi"/>
+          <w:noProof/>
+        </w:rPr>
+        <w:t>Next time, I would spend more time on Figma to create a fully fledged prototype before proceeding with the coding phase. This would allow me to make the necessary changes and refinements to the design more easly during the initial design process.</w:t>
+      </w:r>
+    </w:p>
+    <w:p>
+      <w:pPr>
+        <w:pStyle w:val="Overskrift2"/>
+      </w:pPr>
+    </w:p>
+    <w:p>
+      <w:pPr>
+        <w:pStyle w:val="Overskrift2"/>
+      </w:pPr>
+    </w:p>
+    <w:p>
+      <w:pPr>
+        <w:pStyle w:val="Overskrift2"/>
+      </w:pPr>
+    </w:p>
+    <w:p>
+      <w:pPr>
+        <w:pStyle w:val="Overskrift2"/>
+      </w:pPr>
+    </w:p>
+    <w:p>
+      <w:pPr>
+        <w:rPr>
+          <w:rFonts w:ascii="Helvetica Neue Thin" w:eastAsiaTheme="majorEastAsia" w:hAnsi="Helvetica Neue Thin" w:cstheme="majorBidi"/>
+          <w:b/>
+          <w:bCs/>
+          <w:noProof/>
+          <w:sz w:val="28"/>
+          <w:szCs w:val="28"/>
+        </w:rPr>
+      </w:pPr>
+    </w:p>
+    <w:p/>
+    <w:p>
+      <w:pPr>
+        <w:pStyle w:val="Overskrift2"/>
+      </w:pPr>
+      <w:r>
+        <w:lastRenderedPageBreak/>
+        <w:t>Technical</w:t>
+      </w:r>
+    </w:p>
+    <w:p>
+      <w:pPr>
+        <w:pStyle w:val="Overskrift3"/>
+        <w:rPr>
+          <w:b/>
+          <w:color w:val="auto"/>
+        </w:rPr>
+      </w:pPr>
+      <w:r>
+        <w:rPr>
+          <w:b/>
+          <w:color w:val="auto"/>
+        </w:rPr>
+        <w:t>What went well on the project</w:t>
+      </w:r>
+    </w:p>
+    <w:p/>
+    <w:p>
+      <w:r>
+        <w:t>I have dedicated a lot of time to practise JavaScript alongside my studies as I’m trying to land a job asap. With React I’ve grown accustomed to using “Vite” as it efficiently compiles JavaScript into smaller and optimized files, removing unused code which reduces the bundle size. I therefor choose to work with Vite on this project and getting some practical experience with npm doesn’t hurt. I used environmental variables on this project as I didn’t want to have my WordPress link public on the internet, but as you can just look it up in the network tab, I decided to remove it for the delivery.</w:t>
+      </w:r>
+    </w:p>
+    <w:p/>
+    <w:p>
+      <w:r>
+        <w:t xml:space="preserve"> I think I solved the </w:t>
+      </w:r>
+      <w:r>
+        <w:t>technical</w:t>
+      </w:r>
+      <w:r>
+        <w:t xml:space="preserve"> challenges well</w:t>
+      </w:r>
+      <w:r>
+        <w:t>, but I’m sure there are some things that could be better. I tr</w:t>
+      </w:r>
+      <w:r>
+        <w:t>ied my best</w:t>
+      </w:r>
+      <w:r>
+        <w:t xml:space="preserve"> to</w:t>
+      </w:r>
+      <w:r>
+        <w:t xml:space="preserve"> stick to functional programming method by</w:t>
+      </w:r>
+      <w:r>
+        <w:t xml:space="preserve"> keep</w:t>
+      </w:r>
+      <w:r>
+        <w:t>ing</w:t>
+      </w:r>
+      <w:r>
+        <w:t xml:space="preserve"> the functions separate in their tasks, having one html generator, one function that gets data, and one function that starts the show.</w:t>
+      </w:r>
+      <w:r>
+        <w:br/>
+      </w:r>
+      <w:r>
+        <w:br/>
+        <w:t xml:space="preserve">I also use gsap for the animations on the post page. </w:t>
+      </w:r>
+      <w:r>
+        <w:t>It’s</w:t>
+      </w:r>
+      <w:r>
+        <w:t xml:space="preserve"> very basic animation but I think it turned out well. </w:t>
+      </w:r>
+    </w:p>
+    <w:p/>
+    <w:p>
+      <w:r>
+        <w:t>I have a sort by category which fetches the categories id’s from WordPress, stores them in a array and then sends the id that matches the select value to fetch the posts from the getData function.</w:t>
+      </w:r>
+    </w:p>
+    <w:p/>
+    <w:p>
+      <w:r>
+        <w:t>Search uses the search feature from WordPress, I encode the search value to URL format then fetches the data from the getData function with the encoded search value.</w:t>
+      </w:r>
+      <w:r>
+        <w:br/>
+      </w:r>
+      <w:r>
+        <w:br/>
+        <w:t xml:space="preserve">sort by date I just sort by date the original array without the need to call another fetch. I use splice to not modify the original array. </w:t>
+      </w:r>
+      <w:r>
+        <w:t xml:space="preserve"> </w:t>
+      </w:r>
+    </w:p>
+    <w:p/>
+    <w:p>
+      <w:r>
+        <w:t>Details from contact form is sent via contact-form 7 plugin and stored in the plugin flamingo, you can view the submitted forms in WP-admin . Commenting on forms works but I choose to manual approve comments via WP-admin</w:t>
+      </w:r>
+    </w:p>
+    <w:p>
+      <w:pPr>
+        <w:rPr>
+          <w:rFonts w:cstheme="minorHAnsi"/>
+          <w:noProof/>
+        </w:rPr>
+      </w:pPr>
+    </w:p>
+    <w:p>
+      <w:pPr>
+        <w:pStyle w:val="Overskrift3"/>
+        <w:rPr>
+          <w:b/>
+          <w:color w:val="auto"/>
+        </w:rPr>
+      </w:pPr>
+      <w:r>
+        <w:rPr>
+          <w:b/>
+          <w:color w:val="auto"/>
+        </w:rPr>
+        <w:t>What was difficult/didn’t go well on the project</w:t>
+      </w:r>
+    </w:p>
+    <w:p/>
+    <w:p>
+      <w:pPr>
+        <w:rPr>
+          <w:rFonts w:cstheme="minorHAnsi"/>
+          <w:noProof/>
+        </w:rPr>
+      </w:pPr>
+      <w:r>
+        <w:rPr>
+          <w:rFonts w:cstheme="minorHAnsi"/>
+          <w:noProof/>
+        </w:rPr>
+        <w:t>Implementing the slider/carousel was harder than I expected</w:t>
+      </w:r>
+      <w:r>
+        <w:rPr>
+          <w:rFonts w:cstheme="minorHAnsi"/>
+          <w:noProof/>
+        </w:rPr>
+        <w:t>.</w:t>
+      </w:r>
+      <w:r>
+        <w:rPr>
+          <w:rFonts w:cstheme="minorHAnsi"/>
+          <w:noProof/>
+        </w:rPr>
+        <w:t xml:space="preserve"> On the index page I didn’t want a never.ending product carousel; instead, I aimed to disable the buttons when the end content was reached, I find never ending product carousels to be confusing and think they fit more on image galleries. I therefor implemented this on the about page. Making the buttons apply the disable property when reaching the end content was the hardest part as making the components react exactly when the content ended, my buttons didn’t disable before after clicking it again after the content had ended which was frustrating. I made button checker function that run everytime the button was clicked which solved it, unsure if it was a optimal solution but it works. </w:t>
+      </w:r>
+      <w:r>
+        <w:rPr>
+          <w:rFonts w:cstheme="minorHAnsi"/>
+          <w:noProof/>
+        </w:rPr>
+        <w:t xml:space="preserve"> </w:t>
+      </w:r>
+      <w:r>
+        <w:rPr>
+          <w:rFonts w:cstheme="minorHAnsi"/>
+          <w:noProof/>
+        </w:rPr>
+        <w:t>In React I just use the swiper.js library so it was a good and fun learning experience to make it from the ground up.</w:t>
+      </w:r>
+    </w:p>
+    <w:p>
+      <w:pPr>
+        <w:rPr>
+          <w:rFonts w:cstheme="minorHAnsi"/>
+          <w:noProof/>
+        </w:rPr>
+      </w:pPr>
+    </w:p>
+    <w:p>
+      <w:pPr>
+        <w:pStyle w:val="Overskrift3"/>
+        <w:rPr>
+          <w:b/>
+          <w:color w:val="auto"/>
+        </w:rPr>
+      </w:pPr>
+    </w:p>
+    <w:p>
+      <w:pPr>
+        <w:pStyle w:val="Overskrift3"/>
+        <w:rPr>
+          <w:b/>
+          <w:color w:val="auto"/>
+        </w:rPr>
+      </w:pPr>
+      <w:r>
+        <w:rPr>
+          <w:b/>
+          <w:color w:val="auto"/>
+        </w:rPr>
+        <w:t>What would you do differently next time</w:t>
+      </w:r>
+    </w:p>
+    <w:p>
+      <w:pPr>
+        <w:rPr>
+          <w:noProof/>
+        </w:rPr>
+      </w:pPr>
+    </w:p>
+    <w:p>
+      <w:pPr>
+        <w:rPr>
+          <w:noProof/>
+        </w:rPr>
+      </w:pPr>
+      <w:r>
+        <w:rPr>
+          <w:noProof/>
+        </w:rPr>
+        <w:t>In the future, I will prioritize maintaining the code DRY as I code. It was a poor decision on my part to focus on it after i’m done coding as it can be quite messy going through everything,</w:t>
+      </w:r>
+      <w:r>
+        <w:rPr>
+          <w:noProof/>
+        </w:rPr>
+        <w:t xml:space="preserve"> and I’m sure I missed something I could have done better by doing this.</w:t>
+      </w:r>
+      <w:r>
+        <w:rPr>
+          <w:noProof/>
+        </w:rPr>
+        <w:t xml:space="preserve"> Next time I will focus on cleaning the components as I go, ensuring clean, concise and DRY code</w:t>
+      </w:r>
+      <w:r>
+        <w:rPr>
+          <w:noProof/>
+        </w:rPr>
+        <w:t>.</w:t>
+      </w:r>
+    </w:p>
+    <w:p/>
+    <w:p>
+      <w:pPr>
+        <w:pStyle w:val="Overskrift2"/>
+      </w:pPr>
+      <w:r>
+        <w:t>WCAG guidelines, content management and SEO</w:t>
+      </w:r>
+    </w:p>
+    <w:p>
+      <w:pPr>
+        <w:pStyle w:val="Overskrift3"/>
+        <w:rPr>
+          <w:b/>
+          <w:color w:val="auto"/>
+        </w:rPr>
+      </w:pPr>
+    </w:p>
+    <w:p>
+      <w:pPr>
+        <w:pStyle w:val="Overskrift3"/>
+        <w:rPr>
+          <w:b/>
+          <w:color w:val="auto"/>
+        </w:rPr>
+      </w:pPr>
+      <w:r>
+        <w:rPr>
+          <w:b/>
+          <w:color w:val="auto"/>
+        </w:rPr>
+        <w:t>What went well on the project</w:t>
+      </w:r>
+    </w:p>
+    <w:p>
+      <w:pPr>
+        <w:rPr>
+          <w:rFonts w:cstheme="minorHAnsi"/>
+          <w:noProof/>
+        </w:rPr>
+      </w:pPr>
+      <w:r>
+        <w:rPr>
+          <w:rFonts w:cstheme="minorHAnsi"/>
+          <w:noProof/>
+        </w:rPr>
+        <w:t>Lighthouse gives me  a 90% performance, 100% accessibility, 100% best Practices and 100% SEO, which I’m happy with .</w:t>
+      </w:r>
+    </w:p>
+    <w:p>
+      <w:pPr>
+        <w:rPr>
+          <w:rFonts w:cstheme="minorHAnsi"/>
+          <w:noProof/>
+        </w:rPr>
+      </w:pPr>
+      <w:r>
+        <w:rPr>
+          <w:rFonts w:cstheme="minorHAnsi"/>
+          <w:noProof/>
+        </w:rPr>
+        <w:t xml:space="preserve"> </w:t>
+      </w:r>
+      <w:r>
+        <w:rPr>
+          <w:rFonts w:cstheme="minorHAnsi"/>
+          <w:noProof/>
+        </w:rPr>
+        <w:pict w14:anchorId="475094E4">
+          <v:shapetype id="_x0000_t75" coordsize="21600,21600" o:spt="75" o:preferrelative="t" path="m@4@5l@4@11@9@11@9@5xe" filled="f" stroked="f">
+            <v:stroke joinstyle="miter"/>
+            <v:formulas>
+              <v:f eqn="if lineDrawn pixelLineWidth 0"/>
+              <v:f eqn="sum @0 1 0"/>
+              <v:f eqn="sum 0 0 @1"/>
+              <v:f eqn="prod @2 1 2"/>
+              <v:f eqn="prod @3 21600 pixelWidth"/>
+              <v:f eqn="prod @3 21600 pixelHeight"/>
+              <v:f eqn="sum @0 0 1"/>
+              <v:f eqn="prod @6 1 2"/>
+              <v:f eqn="prod @7 21600 pixelWidth"/>
+              <v:f eqn="sum @8 21600 0"/>
+              <v:f eqn="prod @7 21600 pixelHeight"/>
+              <v:f eqn="sum @10 21600 0"/>
+            </v:formulas>
+            <v:path o:extrusionok="f" gradientshapeok="t" o:connecttype="rect"/>
+            <o:lock v:ext="edit" aspectratio="t"/>
+          </v:shapetype>
+          <v:shape id="_x0000_i1025" type="#_x0000_t75" style="width:450.6pt;height:245.4pt">
+            <v:imagedata r:id="rId10" o:title="Uten navn"/>
+          </v:shape>
+        </w:pict>
+      </w:r>
+    </w:p>
+    <w:p>
+      <w:pPr>
+        <w:pStyle w:val="Overskrift3"/>
+        <w:rPr>
+          <w:b/>
+          <w:color w:val="auto"/>
+        </w:rPr>
+      </w:pPr>
+    </w:p>
+    <w:p>
+      <w:r>
+        <w:t xml:space="preserve">I also use unique document titles on each page and blog specific page has a dynamic title. Every page </w:t>
+      </w:r>
+      <w:r>
+        <w:t>has</w:t>
+      </w:r>
+      <w:r>
+        <w:t xml:space="preserve"> a unique meta description.</w:t>
+      </w:r>
+    </w:p>
+    <w:p>
+      <w:pPr>
+        <w:pStyle w:val="Overskrift3"/>
+        <w:rPr>
+          <w:b/>
+          <w:color w:val="auto"/>
+        </w:rPr>
+      </w:pPr>
+    </w:p>
+    <w:p>
+      <w:pPr>
+        <w:pStyle w:val="Overskrift3"/>
+        <w:rPr>
+          <w:b/>
+          <w:color w:val="auto"/>
+        </w:rPr>
+      </w:pPr>
+      <w:r>
+        <w:rPr>
+          <w:b/>
+          <w:color w:val="auto"/>
+        </w:rPr>
+        <w:t>What was difficult/didn’t go well on the project</w:t>
+      </w:r>
+    </w:p>
+    <w:p/>
+    <w:p>
+      <w:pPr>
+        <w:rPr>
+          <w:rFonts w:cstheme="minorHAnsi"/>
+          <w:noProof/>
+          <w:color w:val="0563C1" w:themeColor="hyperlink"/>
+          <w:u w:val="single"/>
+        </w:rPr>
+      </w:pPr>
+      <w:r>
+        <w:rPr>
+          <w:rFonts w:cstheme="minorHAnsi"/>
+          <w:noProof/>
+        </w:rPr>
+        <w:t>I encountered some issues with the Wave tool on the blog-specific page. The tool reported an error, but I seemed to occur because the blog post wast not loaded before the error was thorwn.</w:t>
+      </w:r>
+      <w:r>
+        <w:rPr>
+          <w:rFonts w:cstheme="minorHAnsi"/>
+          <w:noProof/>
+        </w:rPr>
+        <w:t xml:space="preserve"> </w:t>
+      </w:r>
+      <w:r>
+        <w:rPr>
+          <w:rFonts w:cstheme="minorHAnsi"/>
+          <w:noProof/>
+        </w:rPr>
+        <w:t>Upon checking my post in the developer tools, I saw that I used alt text appropriately and did not have any empty buttons on the page. It’s very possible that I am missing something, but I have been unable to find the issue. Link to error:</w:t>
+      </w:r>
+      <w:r>
+        <w:rPr>
+          <w:rFonts w:cstheme="minorHAnsi"/>
+          <w:noProof/>
+        </w:rPr>
+        <w:br/>
+      </w:r>
+      <w:hyperlink r:id="rId11" w:anchor="/https://charming-mousse-954d3d.netlify.app/details.html?id=46" w:history="1">
+        <w:r>
+          <w:rPr>
+            <w:rStyle w:val="Hyperkobling"/>
+            <w:rFonts w:cstheme="minorHAnsi"/>
+            <w:noProof/>
+          </w:rPr>
+          <w:t>https://wave.webaim.org/report#/https://charming-mousse-954d3d.netlify.app/details.html?id=46</w:t>
+        </w:r>
+      </w:hyperlink>
+    </w:p>
+    <w:p>
+      <w:pPr>
+        <w:rPr>
+          <w:rFonts w:cstheme="minorHAnsi"/>
+          <w:noProof/>
+        </w:rPr>
+      </w:pPr>
+    </w:p>
+    <w:p>
+      <w:pPr>
+        <w:rPr>
+          <w:rFonts w:cstheme="minorHAnsi"/>
+          <w:noProof/>
+        </w:rPr>
+      </w:pPr>
+      <w:r>
+        <w:rPr>
+          <w:rFonts w:cstheme="minorHAnsi"/>
+          <w:noProof/>
+        </w:rPr>
+        <w:lastRenderedPageBreak/>
+        <w:t>I also cant seem to fix first and largest Contentful paints. My images are small in file size. And if I fix the landing page, I get a the largest contenfull with the red score on the cards. And so on. So this is a area I need to work on and learn more about.</w:t>
+      </w:r>
+    </w:p>
+    <w:p>
+      <w:pPr>
+        <w:rPr>
+          <w:rFonts w:cstheme="minorHAnsi"/>
+          <w:noProof/>
+        </w:rPr>
+      </w:pPr>
+    </w:p>
+    <w:p>
+      <w:pPr>
+        <w:pStyle w:val="Overskrift3"/>
+        <w:rPr>
+          <w:b/>
+          <w:color w:val="auto"/>
+        </w:rPr>
+      </w:pPr>
+      <w:r>
+        <w:rPr>
+          <w:b/>
+          <w:color w:val="auto"/>
+        </w:rPr>
+        <w:t>What would you do differently next time</w:t>
+      </w:r>
+    </w:p>
+    <w:p>
+      <w:pPr>
+        <w:rPr>
+          <w:rFonts w:cstheme="minorHAnsi"/>
+          <w:noProof/>
+        </w:rPr>
+      </w:pPr>
+    </w:p>
     <w:p>
       <w:pPr>
         <w:rPr>
@@ -313,35 +1085,19 @@
           <w:szCs w:val="36"/>
         </w:rPr>
       </w:pPr>
-    </w:p>
-    <w:p>
-      <w:pPr>
-        <w:pStyle w:val="Heading3"/>
-        <w:rPr>
-          <w:b/>
-          <w:color w:val="auto"/>
-        </w:rPr>
-      </w:pPr>
-      <w:r>
-        <w:rPr>
-          <w:b/>
-          <w:color w:val="auto"/>
-        </w:rPr>
-        <w:t>What</w:t>
-      </w:r>
-      <w:r>
-        <w:rPr>
-          <w:b/>
-          <w:color w:val="auto"/>
-        </w:rPr>
-        <w:t xml:space="preserve"> was difficult/</w:t>
-      </w:r>
-      <w:r>
-        <w:rPr>
-          <w:b/>
-          <w:color w:val="auto"/>
-        </w:rPr>
-        <w:t>didn’t go well on the project</w:t>
+      <w:r>
+        <w:rPr>
+          <w:rFonts w:cstheme="minorHAnsi"/>
+          <w:noProof/>
+        </w:rPr>
+        <w:t xml:space="preserve">In the future, I will make it a prority to adress, contrast and accessbility as I build my components and </w:t>
+      </w:r>
+      <w:r>
+        <w:rPr>
+          <w:rFonts w:cstheme="minorHAnsi"/>
+          <w:noProof/>
+        </w:rPr>
+        <w:t xml:space="preserve">not doing the entire check after everything is done. </w:t>
       </w:r>
     </w:p>
     <w:p>
@@ -356,26 +1112,122 @@
     </w:p>
     <w:p>
       <w:pPr>
-        <w:pStyle w:val="Heading3"/>
-        <w:rPr>
+        <w:rPr>
+          <w:rFonts w:asciiTheme="majorHAnsi" w:hAnsiTheme="majorHAnsi" w:cstheme="majorHAnsi"/>
           <w:b/>
-          <w:color w:val="auto"/>
-        </w:rPr>
-      </w:pPr>
-      <w:r>
-        <w:rPr>
+          <w:bCs/>
+          <w:noProof/>
+        </w:rPr>
+      </w:pPr>
+      <w:r>
+        <w:rPr>
+          <w:rFonts w:asciiTheme="majorHAnsi" w:hAnsiTheme="majorHAnsi" w:cstheme="majorHAnsi"/>
           <w:b/>
-          <w:color w:val="auto"/>
-        </w:rPr>
-        <w:t>What would you do differently next time</w:t>
-      </w:r>
-    </w:p>
-    <w:p>
-      <w:pPr>
-        <w:rPr>
-          <w:noProof/>
-        </w:rPr>
-      </w:pPr>
+          <w:bCs/>
+          <w:noProof/>
+        </w:rPr>
+        <w:t>Feedback</w:t>
+      </w:r>
+    </w:p>
+    <w:p>
+      <w:pPr>
+        <w:rPr>
+          <w:rFonts w:cstheme="minorHAnsi"/>
+          <w:noProof/>
+        </w:rPr>
+      </w:pPr>
+      <w:r>
+        <w:rPr>
+          <w:rFonts w:cstheme="minorHAnsi"/>
+          <w:noProof/>
+        </w:rPr>
+        <w:t>Some of the feedback I received, all the issues they brought up are fixed.</w:t>
+      </w:r>
+    </w:p>
+    <w:p>
+      <w:pPr>
+        <w:rPr>
+          <w:rFonts w:cstheme="minorHAnsi"/>
+          <w:noProof/>
+        </w:rPr>
+      </w:pPr>
+      <w:r>
+        <w:rPr>
+          <w:rFonts w:cstheme="minorHAnsi"/>
+          <w:noProof/>
+        </w:rPr>
+        <w:t xml:space="preserve">I also included the heathmaps and hotjar data in the delivery. </w:t>
+      </w:r>
+    </w:p>
+    <w:p>
+      <w:pPr>
+        <w:rPr>
+          <w:rFonts w:cstheme="minorHAnsi"/>
+          <w:noProof/>
+        </w:rPr>
+      </w:pPr>
+    </w:p>
+    <w:p>
+      <w:pPr>
+        <w:rPr>
+          <w:rFonts w:cstheme="minorHAnsi"/>
+          <w:noProof/>
+        </w:rPr>
+      </w:pPr>
+      <w:r>
+        <w:rPr>
+          <w:rFonts w:cstheme="minorHAnsi"/>
+          <w:noProof/>
+        </w:rPr>
+        <w:drawing>
+          <wp:inline distT="0" distB="0" distL="0" distR="0" wp14:anchorId="7E6D565A" wp14:editId="1865392D">
+            <wp:extent cx="3581400" cy="3329940"/>
+            <wp:effectExtent l="0" t="0" r="0" b="3810"/>
+            <wp:docPr id="254158199" name="Bilde 1"/>
+            <wp:cNvGraphicFramePr>
+              <a:graphicFrameLocks xmlns:a="http://schemas.openxmlformats.org/drawingml/2006/main" noChangeAspect="1"/>
+            </wp:cNvGraphicFramePr>
+            <a:graphic xmlns:a="http://schemas.openxmlformats.org/drawingml/2006/main">
+              <a:graphicData uri="http://schemas.openxmlformats.org/drawingml/2006/picture">
+                <pic:pic xmlns:pic="http://schemas.openxmlformats.org/drawingml/2006/picture">
+                  <pic:nvPicPr>
+                    <pic:cNvPr id="0" name="Picture 2"/>
+                    <pic:cNvPicPr>
+                      <a:picLocks noChangeAspect="1" noChangeArrowheads="1"/>
+                    </pic:cNvPicPr>
+                  </pic:nvPicPr>
+                  <pic:blipFill>
+                    <a:blip r:embed="rId12">
+                      <a:extLst>
+                        <a:ext uri="{28A0092B-C50C-407E-A947-70E740481C1C}">
+                          <a14:useLocalDpi xmlns:a14="http://schemas.microsoft.com/office/drawing/2010/main" val="0"/>
+                        </a:ext>
+                      </a:extLst>
+                    </a:blip>
+                    <a:srcRect/>
+                    <a:stretch>
+                      <a:fillRect/>
+                    </a:stretch>
+                  </pic:blipFill>
+                  <pic:spPr bwMode="auto">
+                    <a:xfrm>
+                      <a:off x="0" y="0"/>
+                      <a:ext cx="3581400" cy="3329940"/>
+                    </a:xfrm>
+                    <a:prstGeom prst="rect">
+                      <a:avLst/>
+                    </a:prstGeom>
+                    <a:noFill/>
+                    <a:ln>
+                      <a:noFill/>
+                    </a:ln>
+                  </pic:spPr>
+                </pic:pic>
+              </a:graphicData>
+            </a:graphic>
+          </wp:inline>
+        </w:drawing>
+      </w:r>
     </w:p>
     <w:p>
       <w:pPr>
@@ -386,55 +1238,61 @@
           <w:szCs w:val="36"/>
         </w:rPr>
       </w:pPr>
-    </w:p>
-    <w:p>
-      <w:pPr>
-        <w:pStyle w:val="Heading2"/>
-      </w:pPr>
-      <w:r>
-        <w:t>Technical</w:t>
-      </w:r>
-    </w:p>
-    <w:p>
-      <w:pPr>
-        <w:pStyle w:val="Heading3"/>
-        <w:rPr>
-          <w:b/>
-          <w:color w:val="auto"/>
-        </w:rPr>
-      </w:pPr>
-      <w:r>
-        <w:rPr>
-          <w:b/>
-          <w:color w:val="auto"/>
-        </w:rPr>
-        <w:t>What went well on the project</w:t>
-      </w:r>
-    </w:p>
-    <w:p>
-      <w:pPr>
+      <w:r>
         <w:rPr>
           <w:rFonts w:ascii="Helvetica Neue Thin" w:hAnsi="Helvetica Neue Thin"/>
           <w:noProof/>
           <w:sz w:val="36"/>
           <w:szCs w:val="36"/>
         </w:rPr>
-      </w:pPr>
-    </w:p>
-    <w:p>
-      <w:pPr>
-        <w:pStyle w:val="Heading3"/>
-        <w:rPr>
-          <w:b/>
-          <w:color w:val="auto"/>
-        </w:rPr>
-      </w:pPr>
-      <w:r>
-        <w:rPr>
-          <w:b/>
-          <w:color w:val="auto"/>
-        </w:rPr>
-        <w:t>What was difficult/didn’t go well on the project</w:t>
+        <w:drawing>
+          <wp:inline distT="0" distB="0" distL="0" distR="0" wp14:anchorId="1B8DBD39" wp14:editId="4509FB9E">
+            <wp:extent cx="5737860" cy="693420"/>
+            <wp:effectExtent l="0" t="0" r="0" b="0"/>
+            <wp:docPr id="2016907598" name="Bilde 2"/>
+            <wp:cNvGraphicFramePr>
+              <a:graphicFrameLocks xmlns:a="http://schemas.openxmlformats.org/drawingml/2006/main" noChangeAspect="1"/>
+            </wp:cNvGraphicFramePr>
+            <a:graphic xmlns:a="http://schemas.openxmlformats.org/drawingml/2006/main">
+              <a:graphicData uri="http://schemas.openxmlformats.org/drawingml/2006/picture">
+                <pic:pic xmlns:pic="http://schemas.openxmlformats.org/drawingml/2006/picture">
+                  <pic:nvPicPr>
+                    <pic:cNvPr id="0" name="Picture 3"/>
+                    <pic:cNvPicPr>
+                      <a:picLocks noChangeAspect="1" noChangeArrowheads="1"/>
+                    </pic:cNvPicPr>
+                  </pic:nvPicPr>
+                  <pic:blipFill>
+                    <a:blip r:embed="rId13">
+                      <a:extLst>
+                        <a:ext uri="{28A0092B-C50C-407E-A947-70E740481C1C}">
+                          <a14:useLocalDpi xmlns:a14="http://schemas.microsoft.com/office/drawing/2010/main" val="0"/>
+                        </a:ext>
+                      </a:extLst>
+                    </a:blip>
+                    <a:srcRect/>
+                    <a:stretch>
+                      <a:fillRect/>
+                    </a:stretch>
+                  </pic:blipFill>
+                  <pic:spPr bwMode="auto">
+                    <a:xfrm>
+                      <a:off x="0" y="0"/>
+                      <a:ext cx="5737860" cy="693420"/>
+                    </a:xfrm>
+                    <a:prstGeom prst="rect">
+                      <a:avLst/>
+                    </a:prstGeom>
+                    <a:noFill/>
+                    <a:ln>
+                      <a:noFill/>
+                    </a:ln>
+                  </pic:spPr>
+                </pic:pic>
+              </a:graphicData>
+            </a:graphic>
+          </wp:inline>
+        </w:drawing>
       </w:r>
     </w:p>
     <w:p>
@@ -446,239 +1304,69 @@
           <w:szCs w:val="36"/>
         </w:rPr>
       </w:pPr>
-    </w:p>
-    <w:p>
-      <w:pPr>
-        <w:pStyle w:val="Heading3"/>
-        <w:rPr>
-          <w:b/>
-          <w:color w:val="auto"/>
-        </w:rPr>
-      </w:pPr>
-      <w:r>
-        <w:rPr>
-          <w:b/>
-          <w:color w:val="auto"/>
-        </w:rPr>
-        <w:t>What would you do differently next time</w:t>
-      </w:r>
-    </w:p>
-    <w:p>
-      <w:pPr>
-        <w:rPr>
-          <w:noProof/>
-        </w:rPr>
-      </w:pPr>
-    </w:p>
-    <w:p>
-      <w:pPr>
-        <w:rPr>
-          <w:noProof/>
-        </w:rPr>
-      </w:pPr>
-    </w:p>
-    <w:p>
-      <w:pPr>
-        <w:pStyle w:val="Heading2"/>
-      </w:pPr>
-      <w:r>
-        <w:t>WCAG guidelines, content management and SEO</w:t>
-      </w:r>
-    </w:p>
-    <w:p>
-      <w:pPr>
-        <w:pStyle w:val="Heading3"/>
-        <w:rPr>
-          <w:b/>
-          <w:color w:val="auto"/>
-        </w:rPr>
-      </w:pPr>
-      <w:r>
-        <w:rPr>
-          <w:b/>
-          <w:color w:val="auto"/>
-        </w:rPr>
-        <w:t>What went well on the project</w:t>
-      </w:r>
-    </w:p>
-    <w:p>
-      <w:pPr>
+      <w:r>
         <w:rPr>
           <w:rFonts w:ascii="Helvetica Neue Thin" w:hAnsi="Helvetica Neue Thin"/>
           <w:noProof/>
           <w:sz w:val="36"/>
           <w:szCs w:val="36"/>
         </w:rPr>
-      </w:pPr>
-    </w:p>
-    <w:p>
-      <w:pPr>
-        <w:pStyle w:val="Heading3"/>
-        <w:rPr>
-          <w:b/>
-          <w:color w:val="auto"/>
-        </w:rPr>
-      </w:pPr>
-      <w:r>
-        <w:rPr>
-          <w:b/>
-          <w:color w:val="auto"/>
-        </w:rPr>
-        <w:t>What was difficult/didn’t go well on the project</w:t>
-      </w:r>
-    </w:p>
-    <w:p>
-      <w:pPr>
-        <w:rPr>
-          <w:rFonts w:ascii="Helvetica Neue Thin" w:hAnsi="Helvetica Neue Thin"/>
-          <w:noProof/>
-          <w:sz w:val="36"/>
-          <w:szCs w:val="36"/>
-        </w:rPr>
-      </w:pPr>
-    </w:p>
-    <w:p>
-      <w:pPr>
-        <w:pStyle w:val="Heading3"/>
-        <w:rPr>
-          <w:b/>
-          <w:color w:val="auto"/>
-        </w:rPr>
-      </w:pPr>
-      <w:r>
-        <w:rPr>
-          <w:b/>
-          <w:color w:val="auto"/>
-        </w:rPr>
-        <w:t>What would you do differently next time</w:t>
-      </w:r>
-    </w:p>
-    <w:p>
-      <w:pPr>
-        <w:rPr>
-          <w:rFonts w:ascii="Helvetica Neue Thin" w:hAnsi="Helvetica Neue Thin"/>
-          <w:noProof/>
-          <w:sz w:val="36"/>
-          <w:szCs w:val="36"/>
-        </w:rPr>
-      </w:pPr>
-    </w:p>
-    <w:p>
-      <w:pPr>
-        <w:rPr>
-          <w:rFonts w:ascii="Helvetica Neue Thin" w:hAnsi="Helvetica Neue Thin"/>
-          <w:noProof/>
-          <w:sz w:val="36"/>
-          <w:szCs w:val="36"/>
-        </w:rPr>
-      </w:pPr>
-    </w:p>
-    <w:p>
-      <w:pPr>
-        <w:rPr>
-          <w:rFonts w:ascii="Helvetica Neue Thin" w:hAnsi="Helvetica Neue Thin"/>
-          <w:noProof/>
-          <w:sz w:val="36"/>
-          <w:szCs w:val="36"/>
-        </w:rPr>
-      </w:pPr>
-    </w:p>
-    <w:p>
-      <w:pPr>
-        <w:rPr>
-          <w:rFonts w:ascii="Helvetica Neue Thin" w:hAnsi="Helvetica Neue Thin"/>
-          <w:noProof/>
-          <w:sz w:val="36"/>
-          <w:szCs w:val="36"/>
-        </w:rPr>
-      </w:pPr>
-    </w:p>
-    <w:p>
-      <w:pPr>
-        <w:rPr>
-          <w:rFonts w:ascii="Helvetica Neue Thin" w:hAnsi="Helvetica Neue Thin"/>
-          <w:noProof/>
-          <w:sz w:val="36"/>
-          <w:szCs w:val="36"/>
-        </w:rPr>
-      </w:pPr>
-    </w:p>
-    <w:p>
-      <w:pPr>
-        <w:rPr>
-          <w:rFonts w:ascii="Helvetica Neue Thin" w:hAnsi="Helvetica Neue Thin"/>
-          <w:noProof/>
-          <w:sz w:val="36"/>
-          <w:szCs w:val="36"/>
-        </w:rPr>
-      </w:pPr>
-    </w:p>
-    <w:p>
-      <w:pPr>
-        <w:rPr>
-          <w:rFonts w:ascii="Helvetica Neue Thin" w:hAnsi="Helvetica Neue Thin"/>
-          <w:noProof/>
-          <w:sz w:val="36"/>
-          <w:szCs w:val="36"/>
-        </w:rPr>
-      </w:pPr>
-    </w:p>
-    <w:p>
-      <w:pPr>
-        <w:rPr>
-          <w:rFonts w:ascii="Helvetica Neue Thin" w:hAnsi="Helvetica Neue Thin"/>
-          <w:noProof/>
-          <w:sz w:val="36"/>
-          <w:szCs w:val="36"/>
-        </w:rPr>
-      </w:pPr>
-    </w:p>
-    <w:p>
-      <w:pPr>
-        <w:rPr>
-          <w:rFonts w:ascii="Helvetica Neue Thin" w:hAnsi="Helvetica Neue Thin"/>
-          <w:noProof/>
-          <w:sz w:val="36"/>
-          <w:szCs w:val="36"/>
-        </w:rPr>
-      </w:pPr>
-    </w:p>
-    <w:p>
-      <w:pPr>
-        <w:rPr>
-          <w:rFonts w:ascii="Helvetica Neue Thin" w:hAnsi="Helvetica Neue Thin"/>
-          <w:noProof/>
-          <w:sz w:val="36"/>
-          <w:szCs w:val="36"/>
-        </w:rPr>
-      </w:pPr>
-    </w:p>
-    <w:p>
-      <w:pPr>
-        <w:rPr>
-          <w:rFonts w:ascii="Helvetica Neue Thin" w:hAnsi="Helvetica Neue Thin"/>
-          <w:noProof/>
-          <w:sz w:val="36"/>
-          <w:szCs w:val="36"/>
-        </w:rPr>
-      </w:pPr>
-    </w:p>
-    <w:p>
-      <w:pPr>
-        <w:rPr>
-          <w:rFonts w:ascii="Helvetica Neue Thin" w:hAnsi="Helvetica Neue Thin"/>
-          <w:noProof/>
-          <w:sz w:val="36"/>
-          <w:szCs w:val="36"/>
-        </w:rPr>
-      </w:pPr>
-    </w:p>
-    <w:p>
-      <w:pPr>
-        <w:pStyle w:val="Heading2"/>
-      </w:pPr>
-      <w:r>
         <w:lastRenderedPageBreak/>
+        <w:drawing>
+          <wp:inline distT="0" distB="0" distL="0" distR="0" wp14:anchorId="53CC6967" wp14:editId="464F851A">
+            <wp:extent cx="5722620" cy="3931920"/>
+            <wp:effectExtent l="0" t="0" r="0" b="0"/>
+            <wp:docPr id="333027991" name="Bilde 3"/>
+            <wp:cNvGraphicFramePr>
+              <a:graphicFrameLocks xmlns:a="http://schemas.openxmlformats.org/drawingml/2006/main" noChangeAspect="1"/>
+            </wp:cNvGraphicFramePr>
+            <a:graphic xmlns:a="http://schemas.openxmlformats.org/drawingml/2006/main">
+              <a:graphicData uri="http://schemas.openxmlformats.org/drawingml/2006/picture">
+                <pic:pic xmlns:pic="http://schemas.openxmlformats.org/drawingml/2006/picture">
+                  <pic:nvPicPr>
+                    <pic:cNvPr id="0" name="Picture 4"/>
+                    <pic:cNvPicPr>
+                      <a:picLocks noChangeAspect="1" noChangeArrowheads="1"/>
+                    </pic:cNvPicPr>
+                  </pic:nvPicPr>
+                  <pic:blipFill>
+                    <a:blip r:embed="rId14">
+                      <a:extLst>
+                        <a:ext uri="{28A0092B-C50C-407E-A947-70E740481C1C}">
+                          <a14:useLocalDpi xmlns:a14="http://schemas.microsoft.com/office/drawing/2010/main" val="0"/>
+                        </a:ext>
+                      </a:extLst>
+                    </a:blip>
+                    <a:srcRect/>
+                    <a:stretch>
+                      <a:fillRect/>
+                    </a:stretch>
+                  </pic:blipFill>
+                  <pic:spPr bwMode="auto">
+                    <a:xfrm>
+                      <a:off x="0" y="0"/>
+                      <a:ext cx="5722620" cy="3931920"/>
+                    </a:xfrm>
+                    <a:prstGeom prst="rect">
+                      <a:avLst/>
+                    </a:prstGeom>
+                    <a:noFill/>
+                    <a:ln>
+                      <a:noFill/>
+                    </a:ln>
+                  </pic:spPr>
+                </pic:pic>
+              </a:graphicData>
+            </a:graphic>
+          </wp:inline>
+        </w:drawing>
+      </w:r>
+    </w:p>
+    <w:p>
+      <w:pPr>
+        <w:pStyle w:val="Overskrift2"/>
+      </w:pPr>
+      <w:r>
         <w:t>References</w:t>
       </w:r>
     </w:p>
@@ -714,18 +1402,341 @@
     </w:p>
     <w:p>
       <w:pPr>
-        <w:pStyle w:val="ListParagraph"/>
+        <w:pStyle w:val="Listeavsnitt"/>
         <w:numPr>
           <w:ilvl w:val="0"/>
           <w:numId w:val="3"/>
         </w:numPr>
         <w:rPr>
           <w:noProof/>
-        </w:rPr>
-      </w:pPr>
+          <w:lang w:val="en-US"/>
+        </w:rPr>
+      </w:pPr>
+      <w:hyperlink r:id="rId15" w:history="1">
+        <w:r>
+          <w:rPr>
+            <w:rStyle w:val="Hyperkobling"/>
+            <w:noProof/>
+            <w:lang w:val="en-US"/>
+          </w:rPr>
+          <w:t>https://medium.com/</w:t>
+        </w:r>
+      </w:hyperlink>
+    </w:p>
+    <w:p>
+      <w:pPr>
+        <w:pStyle w:val="Listeavsnitt"/>
+        <w:numPr>
+          <w:ilvl w:val="0"/>
+          <w:numId w:val="3"/>
+        </w:numPr>
+        <w:rPr>
+          <w:noProof/>
+          <w:lang w:val="en-US"/>
+        </w:rPr>
+      </w:pPr>
+      <w:hyperlink r:id="rId16" w:history="1">
+        <w:r>
+          <w:rPr>
+            <w:rStyle w:val="Hyperkobling"/>
+            <w:noProof/>
+            <w:lang w:val="en-US"/>
+          </w:rPr>
+          <w:t>https://www.compart.com/en/unicode/U+2669</w:t>
+        </w:r>
+      </w:hyperlink>
+    </w:p>
+    <w:p>
+      <w:pPr>
+        <w:pStyle w:val="Listeavsnitt"/>
+        <w:numPr>
+          <w:ilvl w:val="0"/>
+          <w:numId w:val="3"/>
+        </w:numPr>
+        <w:rPr>
+          <w:noProof/>
+          <w:lang w:val="en-US"/>
+        </w:rPr>
+      </w:pPr>
+      <w:hyperlink r:id="rId17" w:history="1">
+        <w:r>
+          <w:rPr>
+            <w:rStyle w:val="Hyperkobling"/>
+            <w:noProof/>
+            <w:lang w:val="en-US"/>
+          </w:rPr>
+          <w:t>https://www.midjourney.com/app/</w:t>
+        </w:r>
+      </w:hyperlink>
+      <w:r>
+        <w:rPr>
+          <w:rStyle w:val="Hyperkobling"/>
+          <w:noProof/>
+          <w:lang w:val="en-US"/>
+        </w:rPr>
+        <w:t xml:space="preserve"> </w:t>
+      </w:r>
+    </w:p>
+    <w:p>
+      <w:pPr>
+        <w:pStyle w:val="Listeavsnitt"/>
+        <w:numPr>
+          <w:ilvl w:val="0"/>
+          <w:numId w:val="3"/>
+        </w:numPr>
+        <w:rPr>
+          <w:noProof/>
+          <w:lang w:val="en-US"/>
+        </w:rPr>
+      </w:pPr>
+      <w:hyperlink r:id="rId18" w:history="1">
+        <w:r>
+          <w:rPr>
+            <w:rStyle w:val="Hyperkobling"/>
+            <w:noProof/>
+            <w:lang w:val="en-US"/>
+          </w:rPr>
+          <w:t>https://coloreous.com/tools/tools_dividers_generator.html</w:t>
+        </w:r>
+      </w:hyperlink>
+      <w:r>
+        <w:rPr>
+          <w:noProof/>
+          <w:lang w:val="en-US"/>
+        </w:rPr>
+        <w:t xml:space="preserve"> (svg city</w:t>
+      </w:r>
+      <w:r>
+        <w:rPr>
+          <w:noProof/>
+          <w:lang w:val="en-US"/>
+        </w:rPr>
+        <w:t xml:space="preserve"> on the aboutPage</w:t>
+      </w:r>
+      <w:r>
+        <w:rPr>
+          <w:noProof/>
+          <w:lang w:val="en-US"/>
+        </w:rPr>
+        <w:t>)</w:t>
+      </w:r>
+    </w:p>
+    <w:p>
+      <w:pPr>
+        <w:pStyle w:val="Listeavsnitt"/>
+        <w:numPr>
+          <w:ilvl w:val="0"/>
+          <w:numId w:val="3"/>
+        </w:numPr>
+        <w:rPr>
+          <w:noProof/>
+          <w:lang w:val="en-US"/>
+        </w:rPr>
+      </w:pPr>
+      <w:hyperlink r:id="rId19" w:history="1">
+        <w:r>
+          <w:rPr>
+            <w:rStyle w:val="Hyperkobling"/>
+            <w:noProof/>
+            <w:lang w:val="en-US"/>
+          </w:rPr>
+          <w:t>https://tinypng.com/</w:t>
+        </w:r>
+      </w:hyperlink>
+    </w:p>
+    <w:p>
+      <w:pPr>
+        <w:pStyle w:val="Listeavsnitt"/>
+        <w:numPr>
+          <w:ilvl w:val="0"/>
+          <w:numId w:val="3"/>
+        </w:numPr>
+        <w:rPr>
+          <w:noProof/>
+          <w:lang w:val="en-US"/>
+        </w:rPr>
+      </w:pPr>
+      <w:hyperlink r:id="rId20" w:history="1">
+        <w:r>
+          <w:rPr>
+            <w:rStyle w:val="Hyperkobling"/>
+            <w:noProof/>
+            <w:lang w:val="en-US"/>
+          </w:rPr>
+          <w:t>https://learnjavascript.online/</w:t>
+        </w:r>
+      </w:hyperlink>
+    </w:p>
+    <w:p>
+      <w:pPr>
+        <w:pStyle w:val="Listeavsnitt"/>
+        <w:numPr>
+          <w:ilvl w:val="0"/>
+          <w:numId w:val="3"/>
+        </w:numPr>
+        <w:rPr>
+          <w:noProof/>
+          <w:lang w:val="en-US"/>
+        </w:rPr>
+      </w:pPr>
+      <w:r>
+        <w:rPr>
+          <w:noProof/>
+          <w:lang w:val="en-US"/>
+        </w:rPr>
+        <w:t>https://stackoverflow.com/</w:t>
+      </w:r>
+    </w:p>
+    <w:p>
+      <w:pPr>
+        <w:pStyle w:val="Listeavsnitt"/>
+        <w:numPr>
+          <w:ilvl w:val="0"/>
+          <w:numId w:val="3"/>
+        </w:numPr>
+        <w:rPr>
+          <w:noProof/>
+          <w:lang w:val="en-US"/>
+        </w:rPr>
+      </w:pPr>
+      <w:hyperlink r:id="rId21" w:history="1">
+        <w:r>
+          <w:rPr>
+            <w:rStyle w:val="Hyperkobling"/>
+            <w:noProof/>
+            <w:lang w:val="en-US"/>
+          </w:rPr>
+          <w:t>https://mui.com/</w:t>
+        </w:r>
+      </w:hyperlink>
+      <w:r>
+        <w:rPr>
+          <w:noProof/>
+          <w:lang w:val="en-US"/>
+        </w:rPr>
+        <w:t xml:space="preserve"> (forms,inputs and option/select)</w:t>
+      </w:r>
+    </w:p>
+    <w:p>
+      <w:pPr>
+        <w:pStyle w:val="Listeavsnitt"/>
+        <w:numPr>
+          <w:ilvl w:val="0"/>
+          <w:numId w:val="3"/>
+        </w:numPr>
+        <w:rPr>
+          <w:noProof/>
+          <w:lang w:val="en-US"/>
+        </w:rPr>
+      </w:pPr>
+      <w:hyperlink r:id="rId22" w:history="1">
+        <w:r>
+          <w:rPr>
+            <w:rStyle w:val="Hyperkobling"/>
+            <w:noProof/>
+            <w:lang w:val="en-US"/>
+          </w:rPr>
+          <w:t>https://cssgradient.io/</w:t>
+        </w:r>
+      </w:hyperlink>
+    </w:p>
+    <w:p>
+      <w:pPr>
+        <w:pStyle w:val="Listeavsnitt"/>
+        <w:numPr>
+          <w:ilvl w:val="0"/>
+          <w:numId w:val="3"/>
+        </w:numPr>
+        <w:rPr>
+          <w:noProof/>
+          <w:lang w:val="en-US"/>
+        </w:rPr>
+      </w:pPr>
+      <w:hyperlink r:id="rId23" w:history="1">
+        <w:r>
+          <w:rPr>
+            <w:rStyle w:val="Hyperkobling"/>
+            <w:noProof/>
+            <w:lang w:val="en-US"/>
+          </w:rPr>
+          <w:t>https://medium.com/@mahesh_joshi/wordpress-contact-form-7-rest-api-endpoints-bf45907b571c</w:t>
+        </w:r>
+      </w:hyperlink>
+    </w:p>
+    <w:p>
+      <w:pPr>
+        <w:pStyle w:val="Listeavsnitt"/>
+        <w:numPr>
+          <w:ilvl w:val="0"/>
+          <w:numId w:val="3"/>
+        </w:numPr>
+        <w:rPr>
+          <w:noProof/>
+          <w:lang w:val="en-US"/>
+        </w:rPr>
+      </w:pPr>
+      <w:hyperlink r:id="rId24" w:history="1">
+        <w:r>
+          <w:rPr>
+            <w:rStyle w:val="Hyperkobling"/>
+            <w:noProof/>
+            <w:lang w:val="en-US"/>
+          </w:rPr>
+          <w:t>https://www.youtube.com/c/webdevsimplified</w:t>
+        </w:r>
+      </w:hyperlink>
+    </w:p>
+    <w:p>
+      <w:pPr>
+        <w:pStyle w:val="Listeavsnitt"/>
+        <w:numPr>
+          <w:ilvl w:val="0"/>
+          <w:numId w:val="3"/>
+        </w:numPr>
+        <w:rPr>
+          <w:noProof/>
+          <w:lang w:val="en-US"/>
+        </w:rPr>
+      </w:pPr>
+      <w:hyperlink r:id="rId25" w:history="1">
+        <w:r>
+          <w:rPr>
+            <w:rStyle w:val="Hyperkobling"/>
+            <w:noProof/>
+            <w:lang w:val="en-US"/>
+          </w:rPr>
+          <w:t>https://dev.to/pilcrowonpaper/preloading-google-fonts-37h1</w:t>
+        </w:r>
+      </w:hyperlink>
+    </w:p>
+    <w:p>
+      <w:pPr>
+        <w:pStyle w:val="Listeavsnitt"/>
+        <w:rPr>
+          <w:noProof/>
+          <w:lang w:val="en-US"/>
+        </w:rPr>
+      </w:pPr>
+      <w:hyperlink r:id="rId26" w:history="1">
+        <w:r>
+          <w:rPr>
+            <w:rStyle w:val="Hyperkobling"/>
+            <w:noProof/>
+            <w:lang w:val="en-US"/>
+          </w:rPr>
+          <w:t>https://codepen.io/MaryG/pen/wJMMdw</w:t>
+        </w:r>
+      </w:hyperlink>
+      <w:r>
+        <w:rPr>
+          <w:noProof/>
+          <w:lang w:val="en-US"/>
+        </w:rPr>
+        <w:t xml:space="preserve"> (How i learned to animate svg’s)</w:t>
+      </w:r>
     </w:p>
     <w:sectPr>
-      <w:footerReference w:type="default" r:id="rId10"/>
+      <w:footerReference w:type="default" r:id="rId27"/>
       <w:pgSz w:w="11900" w:h="16840"/>
       <w:pgMar w:top="1160" w:right="1440" w:bottom="1440" w:left="1440" w:header="708" w:footer="708" w:gutter="0"/>
       <w:cols w:space="708"/>
@@ -736,7 +1747,7 @@
 </file>
 
 <file path=word/endnotes.xml><?xml version="1.0" encoding="utf-8"?>
-<w:endnotes xmlns:wpc="http://schemas.microsoft.com/office/word/2010/wordprocessingCanvas" xmlns:mc="http://schemas.openxmlformats.org/markup-compatibility/2006" xmlns:o="urn:schemas-microsoft-com:office:office" xmlns:r="http://schemas.openxmlformats.org/officeDocument/2006/relationships" xmlns:m="http://schemas.openxmlformats.org/officeDocument/2006/math" xmlns:v="urn:schemas-microsoft-com:vml" xmlns:wp14="http://schemas.microsoft.com/office/word/2010/wordprocessingDrawing" xmlns:wp="http://schemas.openxmlformats.org/drawingml/2006/wordprocessingDrawing" xmlns:w10="urn:schemas-microsoft-com:office:word" xmlns:w="http://schemas.openxmlformats.org/wordprocessingml/2006/main" xmlns:w14="http://schemas.microsoft.com/office/word/2010/wordml" xmlns:w15="http://schemas.microsoft.com/office/word/2012/wordml" xmlns:wpg="http://schemas.microsoft.com/office/word/2010/wordprocessingGroup" xmlns:wpi="http://schemas.microsoft.com/office/word/2010/wordprocessingInk" xmlns:wne="http://schemas.microsoft.com/office/word/2006/wordml" xmlns:wps="http://schemas.microsoft.com/office/word/2010/wordprocessingShape" mc:Ignorable="w14 w15 wp14">
+<w:endnotes xmlns:wpc="http://schemas.microsoft.com/office/word/2010/wordprocessingCanvas" xmlns:cx="http://schemas.microsoft.com/office/drawing/2014/chartex" xmlns:cx1="http://schemas.microsoft.com/office/drawing/2015/9/8/chartex" xmlns:cx2="http://schemas.microsoft.com/office/drawing/2015/10/21/chartex" xmlns:cx3="http://schemas.microsoft.com/office/drawing/2016/5/9/chartex" xmlns:cx4="http://schemas.microsoft.com/office/drawing/2016/5/10/chartex" xmlns:cx5="http://schemas.microsoft.com/office/drawing/2016/5/11/chartex" xmlns:cx6="http://schemas.microsoft.com/office/drawing/2016/5/12/chartex" xmlns:cx7="http://schemas.microsoft.com/office/drawing/2016/5/13/chartex" xmlns:cx8="http://schemas.microsoft.com/office/drawing/2016/5/14/chartex" xmlns:mc="http://schemas.openxmlformats.org/markup-compatibility/2006" xmlns:aink="http://schemas.microsoft.com/office/drawing/2016/ink" xmlns:am3d="http://schemas.microsoft.com/office/drawing/2017/model3d" xmlns:o="urn:schemas-microsoft-com:office:office" xmlns:oel="http://schemas.microsoft.com/office/2019/extlst" xmlns:r="http://schemas.openxmlformats.org/officeDocument/2006/relationships" xmlns:m="http://schemas.openxmlformats.org/officeDocument/2006/math" xmlns:v="urn:schemas-microsoft-com:vml" xmlns:wp14="http://schemas.microsoft.com/office/word/2010/wordprocessingDrawing" xmlns:wp="http://schemas.openxmlformats.org/drawingml/2006/wordprocessingDrawing" xmlns:w10="urn:schemas-microsoft-com:office:word" xmlns:w="http://schemas.openxmlformats.org/wordprocessingml/2006/main" xmlns:w14="http://schemas.microsoft.com/office/word/2010/wordml" xmlns:w15="http://schemas.microsoft.com/office/word/2012/wordml" xmlns:w16cex="http://schemas.microsoft.com/office/word/2018/wordml/cex" xmlns:w16cid="http://schemas.microsoft.com/office/word/2016/wordml/cid" xmlns:w16="http://schemas.microsoft.com/office/word/2018/wordml" xmlns:w16du="http://schemas.microsoft.com/office/word/2023/wordml/word16du" xmlns:w16sdtdh="http://schemas.microsoft.com/office/word/2020/wordml/sdtdatahash" xmlns:w16se="http://schemas.microsoft.com/office/word/2015/wordml/symex" xmlns:wpg="http://schemas.microsoft.com/office/word/2010/wordprocessingGroup" xmlns:wpi="http://schemas.microsoft.com/office/word/2010/wordprocessingInk" xmlns:wne="http://schemas.microsoft.com/office/word/2006/wordml" xmlns:wps="http://schemas.microsoft.com/office/word/2010/wordprocessingShape" mc:Ignorable="w14 w15 w16se w16cid w16 w16cex w16sdtdh wp14">
   <w:endnote w:type="separator" w:id="-1">
     <w:p>
       <w:r>
@@ -755,10 +1766,10 @@
 </file>
 
 <file path=word/footer1.xml><?xml version="1.0" encoding="utf-8"?>
-<w:ftr xmlns:wpc="http://schemas.microsoft.com/office/word/2010/wordprocessingCanvas" xmlns:mc="http://schemas.openxmlformats.org/markup-compatibility/2006" xmlns:o="urn:schemas-microsoft-com:office:office" xmlns:r="http://schemas.openxmlformats.org/officeDocument/2006/relationships" xmlns:m="http://schemas.openxmlformats.org/officeDocument/2006/math" xmlns:v="urn:schemas-microsoft-com:vml" xmlns:wp14="http://schemas.microsoft.com/office/word/2010/wordprocessingDrawing" xmlns:wp="http://schemas.openxmlformats.org/drawingml/2006/wordprocessingDrawing" xmlns:w10="urn:schemas-microsoft-com:office:word" xmlns:w="http://schemas.openxmlformats.org/wordprocessingml/2006/main" xmlns:w14="http://schemas.microsoft.com/office/word/2010/wordml" xmlns:w15="http://schemas.microsoft.com/office/word/2012/wordml" xmlns:wpg="http://schemas.microsoft.com/office/word/2010/wordprocessingGroup" xmlns:wpi="http://schemas.microsoft.com/office/word/2010/wordprocessingInk" xmlns:wne="http://schemas.microsoft.com/office/word/2006/wordml" xmlns:wps="http://schemas.microsoft.com/office/word/2010/wordprocessingShape" mc:Ignorable="w14 w15 wp14">
+<w:ftr xmlns:wpc="http://schemas.microsoft.com/office/word/2010/wordprocessingCanvas" xmlns:cx="http://schemas.microsoft.com/office/drawing/2014/chartex" xmlns:cx1="http://schemas.microsoft.com/office/drawing/2015/9/8/chartex" xmlns:cx2="http://schemas.microsoft.com/office/drawing/2015/10/21/chartex" xmlns:cx3="http://schemas.microsoft.com/office/drawing/2016/5/9/chartex" xmlns:cx4="http://schemas.microsoft.com/office/drawing/2016/5/10/chartex" xmlns:cx5="http://schemas.microsoft.com/office/drawing/2016/5/11/chartex" xmlns:cx6="http://schemas.microsoft.com/office/drawing/2016/5/12/chartex" xmlns:cx7="http://schemas.microsoft.com/office/drawing/2016/5/13/chartex" xmlns:cx8="http://schemas.microsoft.com/office/drawing/2016/5/14/chartex" xmlns:mc="http://schemas.openxmlformats.org/markup-compatibility/2006" xmlns:aink="http://schemas.microsoft.com/office/drawing/2016/ink" xmlns:am3d="http://schemas.microsoft.com/office/drawing/2017/model3d" xmlns:o="urn:schemas-microsoft-com:office:office" xmlns:oel="http://schemas.microsoft.com/office/2019/extlst" xmlns:r="http://schemas.openxmlformats.org/officeDocument/2006/relationships" xmlns:m="http://schemas.openxmlformats.org/officeDocument/2006/math" xmlns:v="urn:schemas-microsoft-com:vml" xmlns:wp14="http://schemas.microsoft.com/office/word/2010/wordprocessingDrawing" xmlns:wp="http://schemas.openxmlformats.org/drawingml/2006/wordprocessingDrawing" xmlns:w10="urn:schemas-microsoft-com:office:word" xmlns:w="http://schemas.openxmlformats.org/wordprocessingml/2006/main" xmlns:w14="http://schemas.microsoft.com/office/word/2010/wordml" xmlns:w15="http://schemas.microsoft.com/office/word/2012/wordml" xmlns:w16cex="http://schemas.microsoft.com/office/word/2018/wordml/cex" xmlns:w16cid="http://schemas.microsoft.com/office/word/2016/wordml/cid" xmlns:w16="http://schemas.microsoft.com/office/word/2018/wordml" xmlns:w16du="http://schemas.microsoft.com/office/word/2023/wordml/word16du" xmlns:w16sdtdh="http://schemas.microsoft.com/office/word/2020/wordml/sdtdatahash" xmlns:w16se="http://schemas.microsoft.com/office/word/2015/wordml/symex" xmlns:wpg="http://schemas.microsoft.com/office/word/2010/wordprocessingGroup" xmlns:wpi="http://schemas.microsoft.com/office/word/2010/wordprocessingInk" xmlns:wne="http://schemas.microsoft.com/office/word/2006/wordml" xmlns:wps="http://schemas.microsoft.com/office/word/2010/wordprocessingShape" mc:Ignorable="w14 w15 w16se w16cid w16 w16cex w16sdtdh wp14">
   <w:p>
     <w:pPr>
-      <w:pStyle w:val="Footer"/>
+      <w:pStyle w:val="Bunntekst"/>
     </w:pPr>
     <w:r>
       <w:rPr>
@@ -766,7 +1777,7 @@
         <w:lang w:val="en-US"/>
       </w:rPr>
       <w:drawing>
-        <wp:anchor distT="0" distB="0" distL="114300" distR="114300" simplePos="0" relativeHeight="251658240" behindDoc="1" locked="0" layoutInCell="1" allowOverlap="1">
+        <wp:anchor distT="0" distB="0" distL="114300" distR="114300" simplePos="0" relativeHeight="251658240" behindDoc="1" locked="0" layoutInCell="1" allowOverlap="1" wp14:anchorId="48221DCE" wp14:editId="5FDE3B61">
           <wp:simplePos x="0" y="0"/>
           <wp:positionH relativeFrom="column">
             <wp:posOffset>-992505</wp:posOffset>
@@ -818,14 +1829,14 @@
   </w:p>
   <w:p>
     <w:pPr>
-      <w:pStyle w:val="Footer"/>
+      <w:pStyle w:val="Bunntekst"/>
     </w:pPr>
   </w:p>
 </w:ftr>
 </file>
 
 <file path=word/footnotes.xml><?xml version="1.0" encoding="utf-8"?>
-<w:footnotes xmlns:wpc="http://schemas.microsoft.com/office/word/2010/wordprocessingCanvas" xmlns:mc="http://schemas.openxmlformats.org/markup-compatibility/2006" xmlns:o="urn:schemas-microsoft-com:office:office" xmlns:r="http://schemas.openxmlformats.org/officeDocument/2006/relationships" xmlns:m="http://schemas.openxmlformats.org/officeDocument/2006/math" xmlns:v="urn:schemas-microsoft-com:vml" xmlns:wp14="http://schemas.microsoft.com/office/word/2010/wordprocessingDrawing" xmlns:wp="http://schemas.openxmlformats.org/drawingml/2006/wordprocessingDrawing" xmlns:w10="urn:schemas-microsoft-com:office:word" xmlns:w="http://schemas.openxmlformats.org/wordprocessingml/2006/main" xmlns:w14="http://schemas.microsoft.com/office/word/2010/wordml" xmlns:w15="http://schemas.microsoft.com/office/word/2012/wordml" xmlns:wpg="http://schemas.microsoft.com/office/word/2010/wordprocessingGroup" xmlns:wpi="http://schemas.microsoft.com/office/word/2010/wordprocessingInk" xmlns:wne="http://schemas.microsoft.com/office/word/2006/wordml" xmlns:wps="http://schemas.microsoft.com/office/word/2010/wordprocessingShape" mc:Ignorable="w14 w15 wp14">
+<w:footnotes xmlns:wpc="http://schemas.microsoft.com/office/word/2010/wordprocessingCanvas" xmlns:cx="http://schemas.microsoft.com/office/drawing/2014/chartex" xmlns:cx1="http://schemas.microsoft.com/office/drawing/2015/9/8/chartex" xmlns:cx2="http://schemas.microsoft.com/office/drawing/2015/10/21/chartex" xmlns:cx3="http://schemas.microsoft.com/office/drawing/2016/5/9/chartex" xmlns:cx4="http://schemas.microsoft.com/office/drawing/2016/5/10/chartex" xmlns:cx5="http://schemas.microsoft.com/office/drawing/2016/5/11/chartex" xmlns:cx6="http://schemas.microsoft.com/office/drawing/2016/5/12/chartex" xmlns:cx7="http://schemas.microsoft.com/office/drawing/2016/5/13/chartex" xmlns:cx8="http://schemas.microsoft.com/office/drawing/2016/5/14/chartex" xmlns:mc="http://schemas.openxmlformats.org/markup-compatibility/2006" xmlns:aink="http://schemas.microsoft.com/office/drawing/2016/ink" xmlns:am3d="http://schemas.microsoft.com/office/drawing/2017/model3d" xmlns:o="urn:schemas-microsoft-com:office:office" xmlns:oel="http://schemas.microsoft.com/office/2019/extlst" xmlns:r="http://schemas.openxmlformats.org/officeDocument/2006/relationships" xmlns:m="http://schemas.openxmlformats.org/officeDocument/2006/math" xmlns:v="urn:schemas-microsoft-com:vml" xmlns:wp14="http://schemas.microsoft.com/office/word/2010/wordprocessingDrawing" xmlns:wp="http://schemas.openxmlformats.org/drawingml/2006/wordprocessingDrawing" xmlns:w10="urn:schemas-microsoft-com:office:word" xmlns:w="http://schemas.openxmlformats.org/wordprocessingml/2006/main" xmlns:w14="http://schemas.microsoft.com/office/word/2010/wordml" xmlns:w15="http://schemas.microsoft.com/office/word/2012/wordml" xmlns:w16cex="http://schemas.microsoft.com/office/word/2018/wordml/cex" xmlns:w16cid="http://schemas.microsoft.com/office/word/2016/wordml/cid" xmlns:w16="http://schemas.microsoft.com/office/word/2018/wordml" xmlns:w16du="http://schemas.microsoft.com/office/word/2023/wordml/word16du" xmlns:w16sdtdh="http://schemas.microsoft.com/office/word/2020/wordml/sdtdatahash" xmlns:w16se="http://schemas.microsoft.com/office/word/2015/wordml/symex" xmlns:wpg="http://schemas.microsoft.com/office/word/2010/wordprocessingGroup" xmlns:wpi="http://schemas.microsoft.com/office/word/2010/wordprocessingInk" xmlns:wne="http://schemas.microsoft.com/office/word/2006/wordml" xmlns:wps="http://schemas.microsoft.com/office/word/2010/wordprocessingShape" mc:Ignorable="w14 w15 w16se w16cid w16 w16cex w16sdtdh wp14">
   <w:footnote w:type="separator" w:id="-1">
     <w:p>
       <w:r>
@@ -844,7 +1855,7 @@
 </file>
 
 <file path=word/numbering.xml><?xml version="1.0" encoding="utf-8"?>
-<w:numbering xmlns:wpc="http://schemas.microsoft.com/office/word/2010/wordprocessingCanvas" xmlns:mc="http://schemas.openxmlformats.org/markup-compatibility/2006" xmlns:o="urn:schemas-microsoft-com:office:office" xmlns:r="http://schemas.openxmlformats.org/officeDocument/2006/relationships" xmlns:m="http://schemas.openxmlformats.org/officeDocument/2006/math" xmlns:v="urn:schemas-microsoft-com:vml" xmlns:wp14="http://schemas.microsoft.com/office/word/2010/wordprocessingDrawing" xmlns:wp="http://schemas.openxmlformats.org/drawingml/2006/wordprocessingDrawing" xmlns:w10="urn:schemas-microsoft-com:office:word" xmlns:w="http://schemas.openxmlformats.org/wordprocessingml/2006/main" xmlns:w14="http://schemas.microsoft.com/office/word/2010/wordml" xmlns:w15="http://schemas.microsoft.com/office/word/2012/wordml" xmlns:wpg="http://schemas.microsoft.com/office/word/2010/wordprocessingGroup" xmlns:wpi="http://schemas.microsoft.com/office/word/2010/wordprocessingInk" xmlns:wne="http://schemas.microsoft.com/office/word/2006/wordml" xmlns:wps="http://schemas.microsoft.com/office/word/2010/wordprocessingShape" mc:Ignorable="w14 w15 wp14">
+<w:numbering xmlns:wpc="http://schemas.microsoft.com/office/word/2010/wordprocessingCanvas" xmlns:cx="http://schemas.microsoft.com/office/drawing/2014/chartex" xmlns:cx1="http://schemas.microsoft.com/office/drawing/2015/9/8/chartex" xmlns:cx2="http://schemas.microsoft.com/office/drawing/2015/10/21/chartex" xmlns:cx3="http://schemas.microsoft.com/office/drawing/2016/5/9/chartex" xmlns:cx4="http://schemas.microsoft.com/office/drawing/2016/5/10/chartex" xmlns:cx5="http://schemas.microsoft.com/office/drawing/2016/5/11/chartex" xmlns:cx6="http://schemas.microsoft.com/office/drawing/2016/5/12/chartex" xmlns:cx7="http://schemas.microsoft.com/office/drawing/2016/5/13/chartex" xmlns:cx8="http://schemas.microsoft.com/office/drawing/2016/5/14/chartex" xmlns:mc="http://schemas.openxmlformats.org/markup-compatibility/2006" xmlns:aink="http://schemas.microsoft.com/office/drawing/2016/ink" xmlns:am3d="http://schemas.microsoft.com/office/drawing/2017/model3d" xmlns:o="urn:schemas-microsoft-com:office:office" xmlns:oel="http://schemas.microsoft.com/office/2019/extlst" xmlns:r="http://schemas.openxmlformats.org/officeDocument/2006/relationships" xmlns:m="http://schemas.openxmlformats.org/officeDocument/2006/math" xmlns:v="urn:schemas-microsoft-com:vml" xmlns:wp14="http://schemas.microsoft.com/office/word/2010/wordprocessingDrawing" xmlns:wp="http://schemas.openxmlformats.org/drawingml/2006/wordprocessingDrawing" xmlns:w10="urn:schemas-microsoft-com:office:word" xmlns:w="http://schemas.openxmlformats.org/wordprocessingml/2006/main" xmlns:w14="http://schemas.microsoft.com/office/word/2010/wordml" xmlns:w15="http://schemas.microsoft.com/office/word/2012/wordml" xmlns:w16cex="http://schemas.microsoft.com/office/word/2018/wordml/cex" xmlns:w16cid="http://schemas.microsoft.com/office/word/2016/wordml/cid" xmlns:w16="http://schemas.microsoft.com/office/word/2018/wordml" xmlns:w16du="http://schemas.microsoft.com/office/word/2023/wordml/word16du" xmlns:w16sdtdh="http://schemas.microsoft.com/office/word/2020/wordml/sdtdatahash" xmlns:w16se="http://schemas.microsoft.com/office/word/2015/wordml/symex" xmlns:wpg="http://schemas.microsoft.com/office/word/2010/wordprocessingGroup" xmlns:wpi="http://schemas.microsoft.com/office/word/2010/wordprocessingInk" xmlns:wne="http://schemas.microsoft.com/office/word/2006/wordml" xmlns:wps="http://schemas.microsoft.com/office/word/2010/wordprocessingShape" mc:Ignorable="w14 w15 w16se w16cid w16 w16cex w16sdtdh wp14">
   <w:abstractNum w:abstractNumId="0" w15:restartNumberingAfterBreak="0">
     <w:nsid w:val="03DF386C"/>
     <w:multiLevelType w:val="hybridMultilevel"/>
@@ -1297,23 +2308,23 @@
       </w:rPr>
     </w:lvl>
   </w:abstractNum>
-  <w:num w:numId="1">
+  <w:num w:numId="1" w16cid:durableId="126171668">
     <w:abstractNumId w:val="0"/>
   </w:num>
-  <w:num w:numId="2">
+  <w:num w:numId="2" w16cid:durableId="1017540899">
     <w:abstractNumId w:val="2"/>
   </w:num>
-  <w:num w:numId="3">
+  <w:num w:numId="3" w16cid:durableId="804539749">
     <w:abstractNumId w:val="3"/>
   </w:num>
-  <w:num w:numId="4">
+  <w:num w:numId="4" w16cid:durableId="727610225">
     <w:abstractNumId w:val="1"/>
   </w:num>
 </w:numbering>
 </file>
 
 <file path=word/styles.xml><?xml version="1.0" encoding="utf-8"?>
-<w:styles xmlns:mc="http://schemas.openxmlformats.org/markup-compatibility/2006" xmlns:r="http://schemas.openxmlformats.org/officeDocument/2006/relationships" xmlns:w="http://schemas.openxmlformats.org/wordprocessingml/2006/main" xmlns:w14="http://schemas.microsoft.com/office/word/2010/wordml" xmlns:w15="http://schemas.microsoft.com/office/word/2012/wordml" mc:Ignorable="w14 w15">
+<w:styles xmlns:mc="http://schemas.openxmlformats.org/markup-compatibility/2006" xmlns:r="http://schemas.openxmlformats.org/officeDocument/2006/relationships" xmlns:w="http://schemas.openxmlformats.org/wordprocessingml/2006/main" xmlns:w14="http://schemas.microsoft.com/office/word/2010/wordml" xmlns:w15="http://schemas.microsoft.com/office/word/2012/wordml" xmlns:w16cex="http://schemas.microsoft.com/office/word/2018/wordml/cex" xmlns:w16cid="http://schemas.microsoft.com/office/word/2016/wordml/cid" xmlns:w16="http://schemas.microsoft.com/office/word/2018/wordml" xmlns:w16sdtdh="http://schemas.microsoft.com/office/word/2020/wordml/sdtdatahash" xmlns:w16se="http://schemas.microsoft.com/office/word/2015/wordml/symex" mc:Ignorable="w14 w15 w16se w16cid w16 w16cex w16sdtdh">
   <w:docDefaults>
     <w:rPrDefault>
       <w:rPr>
@@ -1325,7 +2336,7 @@
     </w:rPrDefault>
     <w:pPrDefault/>
   </w:docDefaults>
-  <w:latentStyles w:defLockedState="0" w:defUIPriority="99" w:defSemiHidden="0" w:defUnhideWhenUsed="0" w:defQFormat="0" w:count="371">
+  <w:latentStyles w:defLockedState="0" w:defUIPriority="99" w:defSemiHidden="0" w:defUnhideWhenUsed="0" w:defQFormat="0" w:count="376">
     <w:lsdException w:name="Normal" w:uiPriority="0" w:qFormat="1"/>
     <w:lsdException w:name="heading 1" w:uiPriority="9" w:qFormat="1"/>
     <w:lsdException w:name="heading 2" w:semiHidden="1" w:uiPriority="9" w:unhideWhenUsed="1" w:qFormat="1"/>
@@ -1697,17 +2708,22 @@
     <w:lsdException w:name="List Table 5 Dark Accent 6" w:uiPriority="50"/>
     <w:lsdException w:name="List Table 6 Colorful Accent 6" w:uiPriority="51"/>
     <w:lsdException w:name="List Table 7 Colorful Accent 6" w:uiPriority="52"/>
+    <w:lsdException w:name="Mention" w:semiHidden="1" w:unhideWhenUsed="1"/>
+    <w:lsdException w:name="Smart Hyperlink" w:semiHidden="1" w:unhideWhenUsed="1"/>
+    <w:lsdException w:name="Hashtag" w:semiHidden="1" w:unhideWhenUsed="1"/>
+    <w:lsdException w:name="Unresolved Mention" w:semiHidden="1" w:unhideWhenUsed="1"/>
+    <w:lsdException w:name="Smart Link" w:semiHidden="1" w:unhideWhenUsed="1"/>
   </w:latentStyles>
   <w:style w:type="paragraph" w:default="1" w:styleId="Normal">
     <w:name w:val="Normal"/>
     <w:qFormat/>
     <w:rsid w:val="00E5207D"/>
   </w:style>
-  <w:style w:type="paragraph" w:styleId="Heading1">
+  <w:style w:type="paragraph" w:styleId="Overskrift1">
     <w:name w:val="heading 1"/>
     <w:basedOn w:val="Normal"/>
     <w:next w:val="Normal"/>
-    <w:link w:val="Heading1Char"/>
+    <w:link w:val="Overskrift1Tegn"/>
     <w:uiPriority w:val="9"/>
     <w:qFormat/>
     <w:rsid w:val="00067304"/>
@@ -1726,11 +2742,11 @@
       <w:szCs w:val="36"/>
     </w:rPr>
   </w:style>
-  <w:style w:type="paragraph" w:styleId="Heading2">
+  <w:style w:type="paragraph" w:styleId="Overskrift2">
     <w:name w:val="heading 2"/>
     <w:basedOn w:val="Normal"/>
     <w:next w:val="Normal"/>
-    <w:link w:val="Heading2Char"/>
+    <w:link w:val="Overskrift2Tegn"/>
     <w:uiPriority w:val="9"/>
     <w:unhideWhenUsed/>
     <w:qFormat/>
@@ -1750,11 +2766,11 @@
       <w:szCs w:val="28"/>
     </w:rPr>
   </w:style>
-  <w:style w:type="paragraph" w:styleId="Heading3">
+  <w:style w:type="paragraph" w:styleId="Overskrift3">
     <w:name w:val="heading 3"/>
     <w:basedOn w:val="Normal"/>
     <w:next w:val="Normal"/>
-    <w:link w:val="Heading3Char"/>
+    <w:link w:val="Overskrift3Tegn"/>
     <w:uiPriority w:val="9"/>
     <w:unhideWhenUsed/>
     <w:qFormat/>
@@ -1770,13 +2786,13 @@
       <w:color w:val="1F3763" w:themeColor="accent1" w:themeShade="7F"/>
     </w:rPr>
   </w:style>
-  <w:style w:type="character" w:default="1" w:styleId="DefaultParagraphFont">
+  <w:style w:type="character" w:default="1" w:styleId="Standardskriftforavsnitt">
     <w:name w:val="Default Paragraph Font"/>
     <w:uiPriority w:val="1"/>
     <w:semiHidden/>
     <w:unhideWhenUsed/>
   </w:style>
-  <w:style w:type="table" w:default="1" w:styleId="TableNormal">
+  <w:style w:type="table" w:default="1" w:styleId="Vanligtabell">
     <w:name w:val="Normal Table"/>
     <w:uiPriority w:val="99"/>
     <w:semiHidden/>
@@ -1791,16 +2807,16 @@
       </w:tblCellMar>
     </w:tblPr>
   </w:style>
-  <w:style w:type="numbering" w:default="1" w:styleId="NoList">
+  <w:style w:type="numbering" w:default="1" w:styleId="Ingenliste">
     <w:name w:val="No List"/>
     <w:uiPriority w:val="99"/>
     <w:semiHidden/>
     <w:unhideWhenUsed/>
   </w:style>
-  <w:style w:type="paragraph" w:styleId="Header">
+  <w:style w:type="paragraph" w:styleId="Topptekst">
     <w:name w:val="header"/>
     <w:basedOn w:val="Normal"/>
-    <w:link w:val="HeaderChar"/>
+    <w:link w:val="TopptekstTegn"/>
     <w:uiPriority w:val="99"/>
     <w:unhideWhenUsed/>
     <w:rsid w:val="00114E60"/>
@@ -1811,17 +2827,17 @@
       </w:tabs>
     </w:pPr>
   </w:style>
-  <w:style w:type="character" w:customStyle="1" w:styleId="HeaderChar">
-    <w:name w:val="Header Char"/>
-    <w:basedOn w:val="DefaultParagraphFont"/>
-    <w:link w:val="Header"/>
+  <w:style w:type="character" w:customStyle="1" w:styleId="TopptekstTegn">
+    <w:name w:val="Topptekst Tegn"/>
+    <w:basedOn w:val="Standardskriftforavsnitt"/>
+    <w:link w:val="Topptekst"/>
     <w:uiPriority w:val="99"/>
     <w:rsid w:val="00114E60"/>
   </w:style>
-  <w:style w:type="paragraph" w:styleId="Footer">
+  <w:style w:type="paragraph" w:styleId="Bunntekst">
     <w:name w:val="footer"/>
     <w:basedOn w:val="Normal"/>
-    <w:link w:val="FooterChar"/>
+    <w:link w:val="BunntekstTegn"/>
     <w:uiPriority w:val="99"/>
     <w:unhideWhenUsed/>
     <w:rsid w:val="00114E60"/>
@@ -1832,17 +2848,17 @@
       </w:tabs>
     </w:pPr>
   </w:style>
-  <w:style w:type="character" w:customStyle="1" w:styleId="FooterChar">
-    <w:name w:val="Footer Char"/>
-    <w:basedOn w:val="DefaultParagraphFont"/>
-    <w:link w:val="Footer"/>
+  <w:style w:type="character" w:customStyle="1" w:styleId="BunntekstTegn">
+    <w:name w:val="Bunntekst Tegn"/>
+    <w:basedOn w:val="Standardskriftforavsnitt"/>
+    <w:link w:val="Bunntekst"/>
     <w:uiPriority w:val="99"/>
     <w:rsid w:val="00114E60"/>
   </w:style>
-  <w:style w:type="paragraph" w:styleId="BalloonText">
+  <w:style w:type="paragraph" w:styleId="Bobletekst">
     <w:name w:val="Balloon Text"/>
     <w:basedOn w:val="Normal"/>
-    <w:link w:val="BalloonTextChar"/>
+    <w:link w:val="BobletekstTegn"/>
     <w:uiPriority w:val="99"/>
     <w:semiHidden/>
     <w:unhideWhenUsed/>
@@ -1853,10 +2869,10 @@
       <w:szCs w:val="18"/>
     </w:rPr>
   </w:style>
-  <w:style w:type="character" w:customStyle="1" w:styleId="BalloonTextChar">
-    <w:name w:val="Balloon Text Char"/>
-    <w:basedOn w:val="DefaultParagraphFont"/>
-    <w:link w:val="BalloonText"/>
+  <w:style w:type="character" w:customStyle="1" w:styleId="BobletekstTegn">
+    <w:name w:val="Bobletekst Tegn"/>
+    <w:basedOn w:val="Standardskriftforavsnitt"/>
+    <w:link w:val="Bobletekst"/>
     <w:uiPriority w:val="99"/>
     <w:semiHidden/>
     <w:rsid w:val="00114E60"/>
@@ -1866,7 +2882,7 @@
       <w:szCs w:val="18"/>
     </w:rPr>
   </w:style>
-  <w:style w:type="paragraph" w:styleId="ListParagraph">
+  <w:style w:type="paragraph" w:styleId="Listeavsnitt">
     <w:name w:val="List Paragraph"/>
     <w:basedOn w:val="Normal"/>
     <w:uiPriority w:val="34"/>
@@ -1884,10 +2900,10 @@
       <w:lang w:val="nb-NO" w:eastAsia="nb-NO"/>
     </w:rPr>
   </w:style>
-  <w:style w:type="character" w:customStyle="1" w:styleId="Heading1Char">
-    <w:name w:val="Heading 1 Char"/>
-    <w:basedOn w:val="DefaultParagraphFont"/>
-    <w:link w:val="Heading1"/>
+  <w:style w:type="character" w:customStyle="1" w:styleId="Overskrift1Tegn">
+    <w:name w:val="Overskrift 1 Tegn"/>
+    <w:basedOn w:val="Standardskriftforavsnitt"/>
+    <w:link w:val="Overskrift1"/>
     <w:uiPriority w:val="9"/>
     <w:rsid w:val="00067304"/>
     <w:rPr>
@@ -1899,10 +2915,10 @@
       <w:szCs w:val="36"/>
     </w:rPr>
   </w:style>
-  <w:style w:type="character" w:customStyle="1" w:styleId="Heading2Char">
-    <w:name w:val="Heading 2 Char"/>
-    <w:basedOn w:val="DefaultParagraphFont"/>
-    <w:link w:val="Heading2"/>
+  <w:style w:type="character" w:customStyle="1" w:styleId="Overskrift2Tegn">
+    <w:name w:val="Overskrift 2 Tegn"/>
+    <w:basedOn w:val="Standardskriftforavsnitt"/>
+    <w:link w:val="Overskrift2"/>
     <w:uiPriority w:val="9"/>
     <w:rsid w:val="00067304"/>
     <w:rPr>
@@ -1914,15 +2930,15 @@
       <w:szCs w:val="28"/>
     </w:rPr>
   </w:style>
-  <w:style w:type="paragraph" w:styleId="NoSpacing">
+  <w:style w:type="paragraph" w:styleId="Ingenmellomrom">
     <w:name w:val="No Spacing"/>
     <w:uiPriority w:val="1"/>
     <w:qFormat/>
     <w:rsid w:val="00067304"/>
   </w:style>
-  <w:style w:type="paragraph" w:styleId="TOCHeading">
+  <w:style w:type="paragraph" w:styleId="Overskriftforinnholdsfortegnelse">
     <w:name w:val="TOC Heading"/>
-    <w:basedOn w:val="Heading1"/>
+    <w:basedOn w:val="Overskrift1"/>
     <w:next w:val="Normal"/>
     <w:uiPriority w:val="39"/>
     <w:semiHidden/>
@@ -1942,7 +2958,7 @@
       <w:lang w:val="en-US"/>
     </w:rPr>
   </w:style>
-  <w:style w:type="paragraph" w:styleId="TOC1">
+  <w:style w:type="paragraph" w:styleId="INNH1">
     <w:name w:val="toc 1"/>
     <w:basedOn w:val="Normal"/>
     <w:next w:val="Normal"/>
@@ -1954,7 +2970,7 @@
       <w:spacing w:after="100"/>
     </w:pPr>
   </w:style>
-  <w:style w:type="paragraph" w:styleId="TOC2">
+  <w:style w:type="paragraph" w:styleId="INNH2">
     <w:name w:val="toc 2"/>
     <w:basedOn w:val="Normal"/>
     <w:next w:val="Normal"/>
@@ -1967,9 +2983,9 @@
       <w:ind w:left="240"/>
     </w:pPr>
   </w:style>
-  <w:style w:type="character" w:styleId="Hyperlink">
+  <w:style w:type="character" w:styleId="Hyperkobling">
     <w:name w:val="Hyperlink"/>
-    <w:basedOn w:val="DefaultParagraphFont"/>
+    <w:basedOn w:val="Standardskriftforavsnitt"/>
     <w:uiPriority w:val="99"/>
     <w:unhideWhenUsed/>
     <w:rsid w:val="00B35039"/>
@@ -1978,15 +2994,27 @@
       <w:u w:val="single"/>
     </w:rPr>
   </w:style>
-  <w:style w:type="character" w:customStyle="1" w:styleId="Heading3Char">
-    <w:name w:val="Heading 3 Char"/>
-    <w:basedOn w:val="DefaultParagraphFont"/>
-    <w:link w:val="Heading3"/>
+  <w:style w:type="character" w:customStyle="1" w:styleId="Overskrift3Tegn">
+    <w:name w:val="Overskrift 3 Tegn"/>
+    <w:basedOn w:val="Standardskriftforavsnitt"/>
+    <w:link w:val="Overskrift3"/>
     <w:uiPriority w:val="9"/>
     <w:rsid w:val="00B86D7A"/>
     <w:rPr>
       <w:rFonts w:asciiTheme="majorHAnsi" w:eastAsiaTheme="majorEastAsia" w:hAnsiTheme="majorHAnsi" w:cstheme="majorBidi"/>
       <w:color w:val="1F3763" w:themeColor="accent1" w:themeShade="7F"/>
+    </w:rPr>
+  </w:style>
+  <w:style w:type="character" w:styleId="Ulstomtale">
+    <w:name w:val="Unresolved Mention"/>
+    <w:basedOn w:val="Standardskriftforavsnitt"/>
+    <w:uiPriority w:val="99"/>
+    <w:semiHidden/>
+    <w:unhideWhenUsed/>
+    <w:rsid w:val="00D053F9"/>
+    <w:rPr>
+      <w:color w:val="605E5C"/>
+      <w:shd w:val="clear" w:color="auto" w:fill="E1DFDD"/>
     </w:rPr>
   </w:style>
 </w:styles>
@@ -2292,7 +3320,7 @@
 </file>
 
 <file path=customXml/itemProps1.xml><?xml version="1.0" encoding="utf-8"?>
-<ds:datastoreItem xmlns:ds="http://schemas.openxmlformats.org/officeDocument/2006/customXml" ds:itemID="{B637077A-D784-4FE4-A718-2C58F0EEA343}">
+<ds:datastoreItem xmlns:ds="http://schemas.openxmlformats.org/officeDocument/2006/customXml" ds:itemID="{F399CFB3-0EF6-42B7-B406-38EA641A075E}">
   <ds:schemaRefs>
     <ds:schemaRef ds:uri="http://schemas.openxmlformats.org/officeDocument/2006/bibliography"/>
   </ds:schemaRefs>

</xml_diff>